<commit_message>
prepando para a entrega da Monografia.
</commit_message>
<xml_diff>
--- a/Cinetico/related_non_functional_resources/TCC - Cinético.docx
+++ b/Cinetico/related_non_functional_resources/TCC - Cinético.docx
@@ -25079,8 +25079,6 @@
         </w:rPr>
         <w:t xml:space="preserve">pelo mesmo preço. Há a opção de importar, podendo obtê-lo </w:t>
       </w:r>
-      <w:bookmarkStart w:id="10" w:name="_GoBack"/>
-      <w:bookmarkEnd w:id="10"/>
       <w:r>
         <w:rPr>
           <w:rFonts w:ascii="Arial" w:hAnsi="Arial" w:cs="Arial"/>
@@ -26130,8 +26128,8 @@
           <w:b/>
         </w:rPr>
       </w:pPr>
-      <w:bookmarkStart w:id="11" w:name="_Toc198053006"/>
-      <w:bookmarkStart w:id="12" w:name="_Toc447474842"/>
+      <w:bookmarkStart w:id="10" w:name="_Toc198053006"/>
+      <w:bookmarkStart w:id="11" w:name="_Toc447474842"/>
       <w:r>
         <w:rPr>
           <w:rFonts w:ascii="Arial" w:hAnsi="Arial" w:cs="Arial"/>
@@ -26139,8 +26137,8 @@
         </w:rPr>
         <w:t>GLOSSÁRIO</w:t>
       </w:r>
+      <w:bookmarkEnd w:id="10"/>
       <w:bookmarkEnd w:id="11"/>
-      <w:bookmarkEnd w:id="12"/>
     </w:p>
     <w:p>
       <w:pPr>
@@ -26743,31 +26741,4322 @@
     </w:p>
     <w:p>
       <w:pPr>
-        <w:spacing w:after="200" w:line="360" w:lineRule="auto"/>
-        <w:jc w:val="both"/>
-        <w:rPr>
-          <w:rFonts w:ascii="Arial" w:hAnsi="Arial" w:cs="Arial"/>
-          <w:b/>
-        </w:rPr>
-      </w:pPr>
-    </w:p>
-    <w:p>
-      <w:pPr>
         <w:spacing w:after="200" w:line="276" w:lineRule="auto"/>
         <w:rPr>
           <w:rFonts w:ascii="Arial" w:hAnsi="Arial" w:cs="Arial"/>
           <w:b/>
         </w:rPr>
       </w:pPr>
+      <w:r>
+        <w:rPr>
+          <w:rFonts w:ascii="Arial" w:hAnsi="Arial" w:cs="Arial"/>
+          <w:b/>
+        </w:rPr>
+        <w:br w:type="page"/>
+      </w:r>
     </w:p>
     <w:p>
       <w:pPr>
         <w:spacing w:after="200" w:line="276" w:lineRule="auto"/>
         <w:rPr>
-          <w:rFonts w:ascii="Arial" w:hAnsi="Arial" w:cs="Arial"/>
-          <w:b/>
-        </w:rPr>
-      </w:pPr>
+          <w:b/>
+          <w:bCs/>
+          <w:sz w:val="28"/>
+          <w:szCs w:val="28"/>
+        </w:rPr>
+      </w:pPr>
+      <w:r>
+        <w:rPr>
+          <w:b/>
+          <w:bCs/>
+          <w:sz w:val="28"/>
+          <w:szCs w:val="28"/>
+        </w:rPr>
+        <w:lastRenderedPageBreak/>
+        <w:t>APÊNDICE A – PLANO E EXECUÇÃO DE TESTES</w:t>
+      </w:r>
+    </w:p>
+    <w:p>
+      <w:pPr>
+        <w:spacing w:after="200" w:line="276" w:lineRule="auto"/>
+        <w:rPr>
+          <w:b/>
+          <w:bCs/>
+          <w:sz w:val="28"/>
+          <w:szCs w:val="28"/>
+        </w:rPr>
+      </w:pPr>
+    </w:p>
+    <w:p>
+      <w:pPr>
+        <w:pStyle w:val="Titulo2"/>
+        <w:numPr>
+          <w:ilvl w:val="0"/>
+          <w:numId w:val="0"/>
+        </w:numPr>
+        <w:spacing w:before="0" w:after="0" w:line="360" w:lineRule="auto"/>
+        <w:outlineLvl w:val="1"/>
+        <w:rPr>
+          <w:rFonts w:cs="Arial"/>
+          <w:szCs w:val="24"/>
+          <w:lang w:val="pt-BR"/>
+        </w:rPr>
+      </w:pPr>
+      <w:proofErr w:type="gramStart"/>
+      <w:r>
+        <w:rPr>
+          <w:rFonts w:cs="Arial"/>
+          <w:szCs w:val="24"/>
+          <w:lang w:val="pt-BR"/>
+        </w:rPr>
+        <w:t>1</w:t>
+      </w:r>
+      <w:proofErr w:type="gramEnd"/>
+      <w:r>
+        <w:rPr>
+          <w:rFonts w:cs="Arial"/>
+          <w:szCs w:val="24"/>
+          <w:lang w:val="pt-BR"/>
+        </w:rPr>
+        <w:t xml:space="preserve"> Plano de Testes</w:t>
+      </w:r>
+    </w:p>
+    <w:p>
+      <w:pPr>
+        <w:pStyle w:val="P2"/>
+        <w:spacing w:before="0" w:line="360" w:lineRule="auto"/>
+        <w:ind w:left="0" w:firstLine="360"/>
+        <w:rPr>
+          <w:rFonts w:ascii="Arial" w:hAnsi="Arial" w:cs="Arial"/>
+          <w:sz w:val="24"/>
+          <w:szCs w:val="24"/>
+        </w:rPr>
+      </w:pPr>
+    </w:p>
+    <w:p>
+      <w:pPr>
+        <w:pStyle w:val="P2"/>
+        <w:spacing w:before="0" w:line="360" w:lineRule="auto"/>
+        <w:ind w:left="0" w:firstLine="360"/>
+        <w:rPr>
+          <w:rFonts w:ascii="Arial" w:hAnsi="Arial" w:cs="Arial"/>
+          <w:sz w:val="24"/>
+          <w:szCs w:val="24"/>
+        </w:rPr>
+      </w:pPr>
+      <w:r>
+        <w:rPr>
+          <w:rFonts w:ascii="Arial" w:hAnsi="Arial" w:cs="Arial"/>
+          <w:sz w:val="24"/>
+          <w:szCs w:val="24"/>
+        </w:rPr>
+        <w:t xml:space="preserve">Neste item deve ser criado o plano de testes do sistema, permitindo a validação do sistema por parte do desenvolvedor, através da verificação dos requisitos do sistema desenvolvido. </w:t>
+      </w:r>
+    </w:p>
+    <w:p>
+      <w:pPr>
+        <w:spacing w:after="200" w:line="276" w:lineRule="auto"/>
+        <w:rPr>
+          <w:rFonts w:ascii="Arial" w:hAnsi="Arial" w:cs="Arial"/>
+          <w:b/>
+        </w:rPr>
+      </w:pPr>
+    </w:p>
+    <w:p>
+      <w:pPr>
+        <w:pStyle w:val="Titulo2"/>
+        <w:numPr>
+          <w:ilvl w:val="0"/>
+          <w:numId w:val="0"/>
+        </w:numPr>
+        <w:spacing w:before="0" w:after="0" w:line="360" w:lineRule="auto"/>
+        <w:outlineLvl w:val="1"/>
+        <w:rPr>
+          <w:rFonts w:cs="Arial"/>
+          <w:szCs w:val="24"/>
+          <w:lang w:val="pt-BR"/>
+        </w:rPr>
+      </w:pPr>
+      <w:proofErr w:type="gramStart"/>
+      <w:r>
+        <w:rPr>
+          <w:rFonts w:cs="Arial"/>
+          <w:szCs w:val="24"/>
+          <w:lang w:val="pt-BR"/>
+        </w:rPr>
+        <w:t>2</w:t>
+      </w:r>
+      <w:proofErr w:type="gramEnd"/>
+      <w:r>
+        <w:rPr>
+          <w:rFonts w:cs="Arial"/>
+          <w:szCs w:val="24"/>
+          <w:lang w:val="pt-BR"/>
+        </w:rPr>
+        <w:t xml:space="preserve"> Roteiro de Testes</w:t>
+      </w:r>
+    </w:p>
+    <w:p>
+      <w:pPr>
+        <w:pStyle w:val="P1"/>
+        <w:spacing w:before="0" w:line="360" w:lineRule="auto"/>
+        <w:ind w:left="0" w:firstLine="708"/>
+        <w:rPr>
+          <w:rFonts w:ascii="Arial" w:hAnsi="Arial" w:cs="Arial"/>
+          <w:sz w:val="24"/>
+          <w:szCs w:val="24"/>
+        </w:rPr>
+      </w:pPr>
+    </w:p>
+    <w:p>
+      <w:pPr>
+        <w:pStyle w:val="P1"/>
+        <w:spacing w:before="0" w:line="360" w:lineRule="auto"/>
+        <w:ind w:left="0" w:firstLine="708"/>
+        <w:rPr>
+          <w:rFonts w:ascii="Arial" w:hAnsi="Arial" w:cs="Arial"/>
+          <w:sz w:val="24"/>
+          <w:szCs w:val="24"/>
+        </w:rPr>
+      </w:pPr>
+      <w:r>
+        <w:rPr>
+          <w:rFonts w:ascii="Arial" w:hAnsi="Arial" w:cs="Arial"/>
+          <w:sz w:val="24"/>
+          <w:szCs w:val="24"/>
+        </w:rPr>
+        <w:t xml:space="preserve">Neste item devem ser registrados os testes realizados no sistema tendo como base o Plano de Testes do Sistema. O roteiro de testes deve ser elaborado com base nos casos de uso. </w:t>
+      </w:r>
+    </w:p>
+    <w:p>
+      <w:pPr>
+        <w:spacing w:after="200" w:line="276" w:lineRule="auto"/>
+        <w:rPr>
+          <w:rFonts w:ascii="Arial" w:hAnsi="Arial" w:cs="Arial"/>
+          <w:b/>
+        </w:rPr>
+      </w:pPr>
+    </w:p>
+    <w:tbl>
+      <w:tblPr>
+        <w:tblStyle w:val="Tabelacomgrade"/>
+        <w:tblW w:w="0" w:type="auto"/>
+        <w:tblLook w:val="04A0" w:firstRow="1" w:lastRow="0" w:firstColumn="1" w:lastColumn="0" w:noHBand="0" w:noVBand="1"/>
+      </w:tblPr>
+      <w:tblGrid>
+        <w:gridCol w:w="3934"/>
+        <w:gridCol w:w="4786"/>
+      </w:tblGrid>
+      <w:tr>
+        <w:tc>
+          <w:tcPr>
+            <w:tcW w:w="3934" w:type="dxa"/>
+          </w:tcPr>
+          <w:p>
+            <w:pPr>
+              <w:spacing w:after="200" w:line="276" w:lineRule="auto"/>
+              <w:rPr>
+                <w:rFonts w:ascii="Arial" w:hAnsi="Arial" w:cs="Arial"/>
+                <w:b/>
+              </w:rPr>
+            </w:pPr>
+            <w:r>
+              <w:rPr>
+                <w:rFonts w:ascii="Arial" w:eastAsiaTheme="minorHAnsi" w:hAnsi="Arial" w:cs="Arial"/>
+                <w:b/>
+                <w:bCs/>
+                <w:color w:val="000000"/>
+                <w:sz w:val="20"/>
+                <w:szCs w:val="20"/>
+                <w:lang w:eastAsia="en-US"/>
+              </w:rPr>
+              <w:t>ID</w:t>
+            </w:r>
+          </w:p>
+        </w:tc>
+        <w:tc>
+          <w:tcPr>
+            <w:tcW w:w="4786" w:type="dxa"/>
+          </w:tcPr>
+          <w:p>
+            <w:pPr>
+              <w:spacing w:after="200" w:line="276" w:lineRule="auto"/>
+              <w:rPr>
+                <w:rFonts w:ascii="Arial" w:hAnsi="Arial" w:cs="Arial"/>
+                <w:b/>
+              </w:rPr>
+            </w:pPr>
+            <w:r>
+              <w:rPr>
+                <w:rFonts w:ascii="Arial" w:eastAsiaTheme="minorHAnsi" w:hAnsi="Arial" w:cs="Arial"/>
+                <w:color w:val="000000"/>
+                <w:sz w:val="20"/>
+                <w:szCs w:val="20"/>
+                <w:lang w:eastAsia="en-US"/>
+              </w:rPr>
+              <w:t>CSU002_</w:t>
+            </w:r>
+            <w:proofErr w:type="gramStart"/>
+            <w:r>
+              <w:rPr>
+                <w:rFonts w:ascii="Arial" w:eastAsiaTheme="minorHAnsi" w:hAnsi="Arial" w:cs="Arial"/>
+                <w:color w:val="000000"/>
+                <w:sz w:val="20"/>
+                <w:szCs w:val="20"/>
+                <w:lang w:eastAsia="en-US"/>
+              </w:rPr>
+              <w:t>ConsultarChamadosUsuario_CT001FB01</w:t>
+            </w:r>
+            <w:proofErr w:type="gramEnd"/>
+          </w:p>
+        </w:tc>
+      </w:tr>
+      <w:tr>
+        <w:tc>
+          <w:tcPr>
+            <w:tcW w:w="3934" w:type="dxa"/>
+          </w:tcPr>
+          <w:p>
+            <w:pPr>
+              <w:spacing w:after="200" w:line="276" w:lineRule="auto"/>
+              <w:rPr>
+                <w:rFonts w:ascii="Arial" w:hAnsi="Arial" w:cs="Arial"/>
+                <w:b/>
+              </w:rPr>
+            </w:pPr>
+            <w:r>
+              <w:rPr>
+                <w:rFonts w:ascii="Arial" w:eastAsiaTheme="minorHAnsi" w:hAnsi="Arial" w:cs="Arial"/>
+                <w:b/>
+                <w:bCs/>
+                <w:color w:val="000000"/>
+                <w:sz w:val="20"/>
+                <w:szCs w:val="20"/>
+                <w:lang w:eastAsia="en-US"/>
+              </w:rPr>
+              <w:t>Objetivo</w:t>
+            </w:r>
+          </w:p>
+        </w:tc>
+        <w:tc>
+          <w:tcPr>
+            <w:tcW w:w="4786" w:type="dxa"/>
+          </w:tcPr>
+          <w:p>
+            <w:pPr>
+              <w:spacing w:after="200" w:line="276" w:lineRule="auto"/>
+              <w:rPr>
+                <w:rFonts w:ascii="Arial" w:hAnsi="Arial" w:cs="Arial"/>
+                <w:b/>
+              </w:rPr>
+            </w:pPr>
+            <w:r>
+              <w:rPr>
+                <w:rFonts w:ascii="Arial" w:eastAsiaTheme="minorHAnsi" w:hAnsi="Arial" w:cs="Arial"/>
+                <w:color w:val="000000"/>
+                <w:sz w:val="20"/>
+                <w:szCs w:val="20"/>
+                <w:lang w:eastAsia="en-US"/>
+              </w:rPr>
+              <w:t>Permitir ao usuário visualizar os</w:t>
+            </w:r>
+            <w:r>
+              <w:rPr>
+                <w:rFonts w:ascii="Arial" w:eastAsiaTheme="minorHAnsi" w:hAnsi="Arial" w:cs="Arial"/>
+                <w:color w:val="000000"/>
+                <w:sz w:val="20"/>
+                <w:szCs w:val="20"/>
+                <w:lang w:eastAsia="en-US"/>
+              </w:rPr>
+              <w:t xml:space="preserve"> </w:t>
+            </w:r>
+            <w:r>
+              <w:rPr>
+                <w:rFonts w:ascii="Arial" w:eastAsiaTheme="minorHAnsi" w:hAnsi="Arial" w:cs="Arial"/>
+                <w:color w:val="000000"/>
+                <w:sz w:val="20"/>
+                <w:szCs w:val="20"/>
+                <w:lang w:eastAsia="en-US"/>
+              </w:rPr>
+              <w:t>chamados abertos por ele.</w:t>
+            </w:r>
+          </w:p>
+        </w:tc>
+      </w:tr>
+      <w:tr>
+        <w:tc>
+          <w:tcPr>
+            <w:tcW w:w="3934" w:type="dxa"/>
+          </w:tcPr>
+          <w:p>
+            <w:pPr>
+              <w:spacing w:after="200" w:line="276" w:lineRule="auto"/>
+              <w:rPr>
+                <w:rFonts w:ascii="Arial" w:hAnsi="Arial" w:cs="Arial"/>
+                <w:b/>
+              </w:rPr>
+            </w:pPr>
+            <w:r>
+              <w:rPr>
+                <w:rFonts w:ascii="Arial" w:eastAsiaTheme="minorHAnsi" w:hAnsi="Arial" w:cs="Arial"/>
+                <w:b/>
+                <w:bCs/>
+                <w:color w:val="000000"/>
+                <w:sz w:val="20"/>
+                <w:szCs w:val="20"/>
+                <w:lang w:eastAsia="en-US"/>
+              </w:rPr>
+              <w:t>Pré-Condição</w:t>
+            </w:r>
+          </w:p>
+        </w:tc>
+        <w:tc>
+          <w:tcPr>
+            <w:tcW w:w="4786" w:type="dxa"/>
+          </w:tcPr>
+          <w:p>
+            <w:pPr>
+              <w:spacing w:after="200" w:line="276" w:lineRule="auto"/>
+              <w:rPr>
+                <w:rFonts w:ascii="Arial" w:hAnsi="Arial" w:cs="Arial"/>
+                <w:b/>
+              </w:rPr>
+            </w:pPr>
+            <w:r>
+              <w:rPr>
+                <w:rFonts w:ascii="Arial" w:eastAsiaTheme="minorHAnsi" w:hAnsi="Arial" w:cs="Arial"/>
+                <w:color w:val="000000"/>
+                <w:sz w:val="20"/>
+                <w:szCs w:val="20"/>
+                <w:lang w:eastAsia="en-US"/>
+              </w:rPr>
+              <w:t>O usuário deve estar identificado pelo sistema.</w:t>
+            </w:r>
+          </w:p>
+        </w:tc>
+      </w:tr>
+      <w:tr>
+        <w:tc>
+          <w:tcPr>
+            <w:tcW w:w="3934" w:type="dxa"/>
+          </w:tcPr>
+          <w:p>
+            <w:pPr>
+              <w:spacing w:after="200" w:line="276" w:lineRule="auto"/>
+              <w:rPr>
+                <w:rFonts w:ascii="Arial" w:hAnsi="Arial" w:cs="Arial"/>
+                <w:b/>
+              </w:rPr>
+            </w:pPr>
+            <w:r>
+              <w:rPr>
+                <w:rFonts w:ascii="Arial" w:eastAsiaTheme="minorHAnsi" w:hAnsi="Arial" w:cs="Arial"/>
+                <w:b/>
+                <w:bCs/>
+                <w:color w:val="000000"/>
+                <w:sz w:val="20"/>
+                <w:szCs w:val="20"/>
+                <w:lang w:eastAsia="en-US"/>
+              </w:rPr>
+              <w:t>Data de realização</w:t>
+            </w:r>
+          </w:p>
+        </w:tc>
+        <w:tc>
+          <w:tcPr>
+            <w:tcW w:w="4786" w:type="dxa"/>
+          </w:tcPr>
+          <w:p>
+            <w:pPr>
+              <w:spacing w:after="200" w:line="276" w:lineRule="auto"/>
+              <w:rPr>
+                <w:rFonts w:ascii="Arial" w:hAnsi="Arial" w:cs="Arial"/>
+                <w:b/>
+              </w:rPr>
+            </w:pPr>
+            <w:r>
+              <w:rPr>
+                <w:rFonts w:ascii="Arial" w:eastAsiaTheme="minorHAnsi" w:hAnsi="Arial" w:cs="Arial"/>
+                <w:color w:val="000000"/>
+                <w:sz w:val="20"/>
+                <w:szCs w:val="20"/>
+                <w:lang w:eastAsia="en-US"/>
+              </w:rPr>
+              <w:t>19/05/2016</w:t>
+            </w:r>
+          </w:p>
+        </w:tc>
+      </w:tr>
+      <w:tr>
+        <w:tc>
+          <w:tcPr>
+            <w:tcW w:w="3934" w:type="dxa"/>
+          </w:tcPr>
+          <w:p>
+            <w:pPr>
+              <w:spacing w:after="200" w:line="276" w:lineRule="auto"/>
+              <w:rPr>
+                <w:rFonts w:ascii="Arial" w:hAnsi="Arial" w:cs="Arial"/>
+                <w:b/>
+              </w:rPr>
+            </w:pPr>
+            <w:r>
+              <w:rPr>
+                <w:rFonts w:ascii="Arial" w:eastAsiaTheme="minorHAnsi" w:hAnsi="Arial" w:cs="Arial"/>
+                <w:b/>
+                <w:bCs/>
+                <w:color w:val="000000"/>
+                <w:sz w:val="20"/>
+                <w:szCs w:val="20"/>
+                <w:lang w:eastAsia="en-US"/>
+              </w:rPr>
+              <w:t>Procedimentos</w:t>
+            </w:r>
+          </w:p>
+        </w:tc>
+        <w:tc>
+          <w:tcPr>
+            <w:tcW w:w="4786" w:type="dxa"/>
+          </w:tcPr>
+          <w:p>
+            <w:pPr>
+              <w:spacing w:after="200" w:line="276" w:lineRule="auto"/>
+              <w:rPr>
+                <w:rFonts w:ascii="Arial" w:hAnsi="Arial" w:cs="Arial"/>
+                <w:b/>
+              </w:rPr>
+            </w:pPr>
+            <w:r>
+              <w:rPr>
+                <w:rFonts w:ascii="Arial" w:eastAsiaTheme="minorHAnsi" w:hAnsi="Arial" w:cs="Arial"/>
+                <w:b/>
+                <w:bCs/>
+                <w:color w:val="000000"/>
+                <w:sz w:val="20"/>
+                <w:szCs w:val="20"/>
+                <w:lang w:eastAsia="en-US"/>
+              </w:rPr>
+              <w:t>Resultados esperados</w:t>
+            </w:r>
+          </w:p>
+        </w:tc>
+      </w:tr>
+      <w:tr>
+        <w:tc>
+          <w:tcPr>
+            <w:tcW w:w="3934" w:type="dxa"/>
+          </w:tcPr>
+          <w:p>
+            <w:pPr>
+              <w:spacing w:after="200" w:line="276" w:lineRule="auto"/>
+              <w:rPr>
+                <w:rFonts w:ascii="Arial" w:hAnsi="Arial" w:cs="Arial"/>
+                <w:b/>
+              </w:rPr>
+            </w:pPr>
+            <w:r>
+              <w:rPr>
+                <w:rFonts w:ascii="Arial" w:eastAsiaTheme="minorHAnsi" w:hAnsi="Arial" w:cs="Arial"/>
+                <w:color w:val="000000"/>
+                <w:sz w:val="20"/>
+                <w:szCs w:val="20"/>
+                <w:lang w:eastAsia="en-US"/>
+              </w:rPr>
+              <w:t xml:space="preserve">Selecionar o </w:t>
+            </w:r>
+            <w:proofErr w:type="gramStart"/>
+            <w:r>
+              <w:rPr>
+                <w:rFonts w:ascii="Arial" w:eastAsiaTheme="minorHAnsi" w:hAnsi="Arial" w:cs="Arial"/>
+                <w:color w:val="000000"/>
+                <w:sz w:val="20"/>
+                <w:szCs w:val="20"/>
+                <w:lang w:eastAsia="en-US"/>
+              </w:rPr>
+              <w:t>menu</w:t>
+            </w:r>
+            <w:proofErr w:type="gramEnd"/>
+            <w:r>
+              <w:rPr>
+                <w:rFonts w:ascii="Arial" w:eastAsiaTheme="minorHAnsi" w:hAnsi="Arial" w:cs="Arial"/>
+                <w:color w:val="000000"/>
+                <w:sz w:val="20"/>
+                <w:szCs w:val="20"/>
+                <w:lang w:eastAsia="en-US"/>
+              </w:rPr>
+              <w:t xml:space="preserve"> "Chamados"</w:t>
+            </w:r>
+          </w:p>
+        </w:tc>
+        <w:tc>
+          <w:tcPr>
+            <w:tcW w:w="4786" w:type="dxa"/>
+          </w:tcPr>
+          <w:p>
+            <w:pPr>
+              <w:spacing w:after="200" w:line="276" w:lineRule="auto"/>
+              <w:rPr>
+                <w:rFonts w:ascii="Arial" w:hAnsi="Arial" w:cs="Arial"/>
+                <w:b/>
+              </w:rPr>
+            </w:pPr>
+            <w:r>
+              <w:rPr>
+                <w:rFonts w:ascii="Arial" w:eastAsiaTheme="minorHAnsi" w:hAnsi="Arial" w:cs="Arial"/>
+                <w:color w:val="000000"/>
+                <w:sz w:val="20"/>
+                <w:szCs w:val="20"/>
+                <w:lang w:eastAsia="en-US"/>
+              </w:rPr>
+              <w:t>Exibe opções adicionais</w:t>
+            </w:r>
+          </w:p>
+        </w:tc>
+      </w:tr>
+      <w:tr>
+        <w:tc>
+          <w:tcPr>
+            <w:tcW w:w="3934" w:type="dxa"/>
+          </w:tcPr>
+          <w:p>
+            <w:pPr>
+              <w:spacing w:after="200" w:line="276" w:lineRule="auto"/>
+              <w:rPr>
+                <w:rFonts w:ascii="Arial" w:hAnsi="Arial" w:cs="Arial"/>
+                <w:b/>
+              </w:rPr>
+            </w:pPr>
+            <w:r>
+              <w:rPr>
+                <w:rFonts w:ascii="Arial" w:eastAsiaTheme="minorHAnsi" w:hAnsi="Arial" w:cs="Arial"/>
+                <w:color w:val="000000"/>
+                <w:sz w:val="20"/>
+                <w:szCs w:val="20"/>
+                <w:lang w:eastAsia="en-US"/>
+              </w:rPr>
+              <w:t>Selecionar a opção "Meus chamados"</w:t>
+            </w:r>
+          </w:p>
+        </w:tc>
+        <w:tc>
+          <w:tcPr>
+            <w:tcW w:w="4786" w:type="dxa"/>
+          </w:tcPr>
+          <w:p>
+            <w:pPr>
+              <w:spacing w:after="200" w:line="276" w:lineRule="auto"/>
+              <w:rPr>
+                <w:rFonts w:ascii="Arial" w:hAnsi="Arial" w:cs="Arial"/>
+                <w:b/>
+              </w:rPr>
+            </w:pPr>
+            <w:r>
+              <w:rPr>
+                <w:rFonts w:ascii="Arial" w:eastAsiaTheme="minorHAnsi" w:hAnsi="Arial" w:cs="Arial"/>
+                <w:color w:val="000000"/>
+                <w:sz w:val="20"/>
+                <w:szCs w:val="20"/>
+                <w:lang w:eastAsia="en-US"/>
+              </w:rPr>
+              <w:t>Exibe tela com todos os chamados abertos pelo usuário</w:t>
+            </w:r>
+          </w:p>
+        </w:tc>
+      </w:tr>
+      <w:tr>
+        <w:tc>
+          <w:tcPr>
+            <w:tcW w:w="3934" w:type="dxa"/>
+          </w:tcPr>
+          <w:p>
+            <w:pPr>
+              <w:spacing w:after="200" w:line="276" w:lineRule="auto"/>
+              <w:rPr>
+                <w:rFonts w:ascii="Arial" w:eastAsiaTheme="minorHAnsi" w:hAnsi="Arial" w:cs="Arial"/>
+                <w:color w:val="000000"/>
+                <w:sz w:val="20"/>
+                <w:szCs w:val="20"/>
+                <w:lang w:eastAsia="en-US"/>
+              </w:rPr>
+            </w:pPr>
+            <w:r>
+              <w:rPr>
+                <w:rFonts w:ascii="Arial" w:eastAsiaTheme="minorHAnsi" w:hAnsi="Arial" w:cs="Arial"/>
+                <w:color w:val="000000"/>
+                <w:sz w:val="20"/>
+                <w:szCs w:val="20"/>
+                <w:lang w:eastAsia="en-US"/>
+              </w:rPr>
+              <w:t>Selecionar a opção "Meus chamados"</w:t>
+            </w:r>
+          </w:p>
+        </w:tc>
+        <w:tc>
+          <w:tcPr>
+            <w:tcW w:w="4786" w:type="dxa"/>
+          </w:tcPr>
+          <w:p>
+            <w:pPr>
+              <w:spacing w:after="200" w:line="276" w:lineRule="auto"/>
+              <w:rPr>
+                <w:rFonts w:ascii="Arial" w:hAnsi="Arial" w:cs="Arial"/>
+                <w:b/>
+              </w:rPr>
+            </w:pPr>
+          </w:p>
+        </w:tc>
+      </w:tr>
+      <w:tr>
+        <w:tc>
+          <w:tcPr>
+            <w:tcW w:w="3934" w:type="dxa"/>
+          </w:tcPr>
+          <w:p>
+            <w:pPr>
+              <w:spacing w:after="200" w:line="276" w:lineRule="auto"/>
+              <w:rPr>
+                <w:rFonts w:ascii="Arial" w:eastAsiaTheme="minorHAnsi" w:hAnsi="Arial" w:cs="Arial"/>
+                <w:color w:val="000000"/>
+                <w:sz w:val="20"/>
+                <w:szCs w:val="20"/>
+                <w:lang w:eastAsia="en-US"/>
+              </w:rPr>
+            </w:pPr>
+            <w:r>
+              <w:rPr>
+                <w:rFonts w:ascii="Arial" w:eastAsiaTheme="minorHAnsi" w:hAnsi="Arial" w:cs="Arial"/>
+                <w:color w:val="000000"/>
+                <w:sz w:val="20"/>
+                <w:szCs w:val="20"/>
+                <w:lang w:eastAsia="en-US"/>
+              </w:rPr>
+              <w:t>RESULTADO DO TESTE</w:t>
+            </w:r>
+          </w:p>
+        </w:tc>
+        <w:tc>
+          <w:tcPr>
+            <w:tcW w:w="4786" w:type="dxa"/>
+          </w:tcPr>
+          <w:p>
+            <w:pPr>
+              <w:spacing w:after="200" w:line="276" w:lineRule="auto"/>
+              <w:rPr>
+                <w:rFonts w:ascii="Arial" w:hAnsi="Arial" w:cs="Arial"/>
+                <w:b/>
+              </w:rPr>
+            </w:pPr>
+            <w:r>
+              <w:rPr>
+                <w:rFonts w:ascii="Arial" w:eastAsiaTheme="minorHAnsi" w:hAnsi="Arial" w:cs="Arial"/>
+                <w:color w:val="000000"/>
+                <w:sz w:val="20"/>
+                <w:szCs w:val="20"/>
+                <w:lang w:eastAsia="en-US"/>
+              </w:rPr>
+              <w:t>SUCESSO.</w:t>
+            </w:r>
+          </w:p>
+        </w:tc>
+      </w:tr>
+    </w:tbl>
+    <w:p>
+      <w:pPr>
+        <w:spacing w:after="200" w:line="276" w:lineRule="auto"/>
+        <w:rPr>
+          <w:rFonts w:ascii="Arial" w:hAnsi="Arial" w:cs="Arial"/>
+          <w:b/>
+        </w:rPr>
+      </w:pPr>
+    </w:p>
+    <w:tbl>
+      <w:tblPr>
+        <w:tblStyle w:val="Tabelacomgrade"/>
+        <w:tblW w:w="0" w:type="auto"/>
+        <w:tblLook w:val="04A0" w:firstRow="1" w:lastRow="0" w:firstColumn="1" w:lastColumn="0" w:noHBand="0" w:noVBand="1"/>
+      </w:tblPr>
+      <w:tblGrid>
+        <w:gridCol w:w="3934"/>
+        <w:gridCol w:w="4786"/>
+      </w:tblGrid>
+      <w:tr>
+        <w:tc>
+          <w:tcPr>
+            <w:tcW w:w="4322" w:type="dxa"/>
+          </w:tcPr>
+          <w:p>
+            <w:pPr>
+              <w:spacing w:after="200" w:line="276" w:lineRule="auto"/>
+              <w:rPr>
+                <w:rFonts w:ascii="Arial" w:hAnsi="Arial" w:cs="Arial"/>
+                <w:b/>
+              </w:rPr>
+            </w:pPr>
+            <w:r>
+              <w:rPr>
+                <w:rFonts w:ascii="Arial" w:eastAsiaTheme="minorHAnsi" w:hAnsi="Arial" w:cs="Arial"/>
+                <w:b/>
+                <w:bCs/>
+                <w:color w:val="000000"/>
+                <w:sz w:val="20"/>
+                <w:szCs w:val="20"/>
+                <w:lang w:eastAsia="en-US"/>
+              </w:rPr>
+              <w:t>ID</w:t>
+            </w:r>
+          </w:p>
+        </w:tc>
+        <w:tc>
+          <w:tcPr>
+            <w:tcW w:w="4322" w:type="dxa"/>
+          </w:tcPr>
+          <w:p>
+            <w:pPr>
+              <w:spacing w:after="200" w:line="276" w:lineRule="auto"/>
+              <w:rPr>
+                <w:rFonts w:ascii="Arial" w:hAnsi="Arial" w:cs="Arial"/>
+                <w:b/>
+              </w:rPr>
+            </w:pPr>
+            <w:r>
+              <w:rPr>
+                <w:rFonts w:ascii="Arial" w:eastAsiaTheme="minorHAnsi" w:hAnsi="Arial" w:cs="Arial"/>
+                <w:color w:val="000000"/>
+                <w:sz w:val="20"/>
+                <w:szCs w:val="20"/>
+                <w:lang w:eastAsia="en-US"/>
+              </w:rPr>
+              <w:t>CSU002_</w:t>
+            </w:r>
+            <w:proofErr w:type="gramStart"/>
+            <w:r>
+              <w:rPr>
+                <w:rFonts w:ascii="Arial" w:eastAsiaTheme="minorHAnsi" w:hAnsi="Arial" w:cs="Arial"/>
+                <w:color w:val="000000"/>
+                <w:sz w:val="20"/>
+                <w:szCs w:val="20"/>
+                <w:lang w:eastAsia="en-US"/>
+              </w:rPr>
+              <w:t>ConsultarChamadosUsuario_CT001FB01</w:t>
+            </w:r>
+            <w:proofErr w:type="gramEnd"/>
+          </w:p>
+        </w:tc>
+      </w:tr>
+      <w:tr>
+        <w:tc>
+          <w:tcPr>
+            <w:tcW w:w="4322" w:type="dxa"/>
+          </w:tcPr>
+          <w:p>
+            <w:pPr>
+              <w:spacing w:after="200" w:line="276" w:lineRule="auto"/>
+              <w:rPr>
+                <w:rFonts w:ascii="Arial" w:hAnsi="Arial" w:cs="Arial"/>
+                <w:b/>
+              </w:rPr>
+            </w:pPr>
+            <w:r>
+              <w:rPr>
+                <w:rFonts w:ascii="Arial" w:eastAsiaTheme="minorHAnsi" w:hAnsi="Arial" w:cs="Arial"/>
+                <w:b/>
+                <w:bCs/>
+                <w:color w:val="000000"/>
+                <w:sz w:val="20"/>
+                <w:szCs w:val="20"/>
+                <w:lang w:eastAsia="en-US"/>
+              </w:rPr>
+              <w:t>Objetivo</w:t>
+            </w:r>
+          </w:p>
+        </w:tc>
+        <w:tc>
+          <w:tcPr>
+            <w:tcW w:w="4322" w:type="dxa"/>
+          </w:tcPr>
+          <w:p>
+            <w:pPr>
+              <w:spacing w:after="200" w:line="276" w:lineRule="auto"/>
+              <w:rPr>
+                <w:rFonts w:ascii="Arial" w:hAnsi="Arial" w:cs="Arial"/>
+                <w:b/>
+              </w:rPr>
+            </w:pPr>
+            <w:r>
+              <w:rPr>
+                <w:rFonts w:ascii="Arial" w:eastAsiaTheme="minorHAnsi" w:hAnsi="Arial" w:cs="Arial"/>
+                <w:color w:val="000000"/>
+                <w:sz w:val="20"/>
+                <w:szCs w:val="20"/>
+                <w:lang w:eastAsia="en-US"/>
+              </w:rPr>
+              <w:t>Permitir ao usuário visualizar os chamados abertos por ele.</w:t>
+            </w:r>
+          </w:p>
+        </w:tc>
+      </w:tr>
+      <w:tr>
+        <w:tc>
+          <w:tcPr>
+            <w:tcW w:w="4322" w:type="dxa"/>
+          </w:tcPr>
+          <w:p>
+            <w:pPr>
+              <w:spacing w:after="200" w:line="276" w:lineRule="auto"/>
+              <w:rPr>
+                <w:rFonts w:ascii="Arial" w:hAnsi="Arial" w:cs="Arial"/>
+                <w:b/>
+              </w:rPr>
+            </w:pPr>
+            <w:r>
+              <w:rPr>
+                <w:rFonts w:ascii="Arial" w:eastAsiaTheme="minorHAnsi" w:hAnsi="Arial" w:cs="Arial"/>
+                <w:b/>
+                <w:bCs/>
+                <w:color w:val="000000"/>
+                <w:sz w:val="20"/>
+                <w:szCs w:val="20"/>
+                <w:lang w:eastAsia="en-US"/>
+              </w:rPr>
+              <w:t>Pré-Condição</w:t>
+            </w:r>
+          </w:p>
+        </w:tc>
+        <w:tc>
+          <w:tcPr>
+            <w:tcW w:w="4322" w:type="dxa"/>
+          </w:tcPr>
+          <w:p>
+            <w:pPr>
+              <w:spacing w:after="200" w:line="276" w:lineRule="auto"/>
+              <w:rPr>
+                <w:rFonts w:ascii="Arial" w:hAnsi="Arial" w:cs="Arial"/>
+                <w:b/>
+              </w:rPr>
+            </w:pPr>
+            <w:r>
+              <w:rPr>
+                <w:rFonts w:ascii="Arial" w:eastAsiaTheme="minorHAnsi" w:hAnsi="Arial" w:cs="Arial"/>
+                <w:color w:val="000000"/>
+                <w:sz w:val="20"/>
+                <w:szCs w:val="20"/>
+                <w:lang w:eastAsia="en-US"/>
+              </w:rPr>
+              <w:t>O usuário deve estar identificado pelo sistema.</w:t>
+            </w:r>
+          </w:p>
+        </w:tc>
+      </w:tr>
+      <w:tr>
+        <w:tc>
+          <w:tcPr>
+            <w:tcW w:w="4322" w:type="dxa"/>
+          </w:tcPr>
+          <w:p>
+            <w:pPr>
+              <w:spacing w:after="200" w:line="276" w:lineRule="auto"/>
+              <w:rPr>
+                <w:rFonts w:ascii="Arial" w:hAnsi="Arial" w:cs="Arial"/>
+                <w:b/>
+              </w:rPr>
+            </w:pPr>
+            <w:r>
+              <w:rPr>
+                <w:rFonts w:ascii="Arial" w:eastAsiaTheme="minorHAnsi" w:hAnsi="Arial" w:cs="Arial"/>
+                <w:b/>
+                <w:bCs/>
+                <w:color w:val="000000"/>
+                <w:sz w:val="20"/>
+                <w:szCs w:val="20"/>
+                <w:lang w:eastAsia="en-US"/>
+              </w:rPr>
+              <w:t>Data de realização</w:t>
+            </w:r>
+          </w:p>
+        </w:tc>
+        <w:tc>
+          <w:tcPr>
+            <w:tcW w:w="4322" w:type="dxa"/>
+          </w:tcPr>
+          <w:p>
+            <w:pPr>
+              <w:spacing w:after="200" w:line="276" w:lineRule="auto"/>
+              <w:rPr>
+                <w:rFonts w:ascii="Arial" w:hAnsi="Arial" w:cs="Arial"/>
+                <w:b/>
+              </w:rPr>
+            </w:pPr>
+            <w:r>
+              <w:rPr>
+                <w:rFonts w:ascii="Arial" w:eastAsiaTheme="minorHAnsi" w:hAnsi="Arial" w:cs="Arial"/>
+                <w:color w:val="000000"/>
+                <w:sz w:val="20"/>
+                <w:szCs w:val="20"/>
+                <w:lang w:eastAsia="en-US"/>
+              </w:rPr>
+              <w:t>19/05/2016</w:t>
+            </w:r>
+          </w:p>
+        </w:tc>
+      </w:tr>
+      <w:tr>
+        <w:tc>
+          <w:tcPr>
+            <w:tcW w:w="4322" w:type="dxa"/>
+          </w:tcPr>
+          <w:p>
+            <w:pPr>
+              <w:spacing w:after="200" w:line="276" w:lineRule="auto"/>
+              <w:rPr>
+                <w:rFonts w:ascii="Arial" w:hAnsi="Arial" w:cs="Arial"/>
+                <w:b/>
+              </w:rPr>
+            </w:pPr>
+            <w:r>
+              <w:rPr>
+                <w:rFonts w:ascii="Arial" w:eastAsiaTheme="minorHAnsi" w:hAnsi="Arial" w:cs="Arial"/>
+                <w:b/>
+                <w:bCs/>
+                <w:color w:val="000000"/>
+                <w:sz w:val="20"/>
+                <w:szCs w:val="20"/>
+                <w:lang w:eastAsia="en-US"/>
+              </w:rPr>
+              <w:lastRenderedPageBreak/>
+              <w:t>Procedimentos</w:t>
+            </w:r>
+          </w:p>
+        </w:tc>
+        <w:tc>
+          <w:tcPr>
+            <w:tcW w:w="4322" w:type="dxa"/>
+          </w:tcPr>
+          <w:p>
+            <w:pPr>
+              <w:spacing w:after="200" w:line="276" w:lineRule="auto"/>
+              <w:rPr>
+                <w:rFonts w:ascii="Arial" w:hAnsi="Arial" w:cs="Arial"/>
+                <w:b/>
+              </w:rPr>
+            </w:pPr>
+            <w:r>
+              <w:rPr>
+                <w:rFonts w:ascii="Arial" w:eastAsiaTheme="minorHAnsi" w:hAnsi="Arial" w:cs="Arial"/>
+                <w:b/>
+                <w:bCs/>
+                <w:color w:val="000000"/>
+                <w:sz w:val="20"/>
+                <w:szCs w:val="20"/>
+                <w:lang w:eastAsia="en-US"/>
+              </w:rPr>
+              <w:t>Resultados esperados</w:t>
+            </w:r>
+          </w:p>
+        </w:tc>
+      </w:tr>
+      <w:tr>
+        <w:tc>
+          <w:tcPr>
+            <w:tcW w:w="4322" w:type="dxa"/>
+          </w:tcPr>
+          <w:p>
+            <w:pPr>
+              <w:spacing w:after="200" w:line="276" w:lineRule="auto"/>
+              <w:rPr>
+                <w:rFonts w:ascii="Arial" w:hAnsi="Arial" w:cs="Arial"/>
+                <w:b/>
+              </w:rPr>
+            </w:pPr>
+            <w:r>
+              <w:rPr>
+                <w:rFonts w:ascii="Arial" w:eastAsiaTheme="minorHAnsi" w:hAnsi="Arial" w:cs="Arial"/>
+                <w:color w:val="000000"/>
+                <w:sz w:val="20"/>
+                <w:szCs w:val="20"/>
+                <w:lang w:eastAsia="en-US"/>
+              </w:rPr>
+              <w:t xml:space="preserve">Selecionar o </w:t>
+            </w:r>
+            <w:proofErr w:type="gramStart"/>
+            <w:r>
+              <w:rPr>
+                <w:rFonts w:ascii="Arial" w:eastAsiaTheme="minorHAnsi" w:hAnsi="Arial" w:cs="Arial"/>
+                <w:color w:val="000000"/>
+                <w:sz w:val="20"/>
+                <w:szCs w:val="20"/>
+                <w:lang w:eastAsia="en-US"/>
+              </w:rPr>
+              <w:t>menu</w:t>
+            </w:r>
+            <w:proofErr w:type="gramEnd"/>
+            <w:r>
+              <w:rPr>
+                <w:rFonts w:ascii="Arial" w:eastAsiaTheme="minorHAnsi" w:hAnsi="Arial" w:cs="Arial"/>
+                <w:color w:val="000000"/>
+                <w:sz w:val="20"/>
+                <w:szCs w:val="20"/>
+                <w:lang w:eastAsia="en-US"/>
+              </w:rPr>
+              <w:t xml:space="preserve"> "Chamados"</w:t>
+            </w:r>
+          </w:p>
+        </w:tc>
+        <w:tc>
+          <w:tcPr>
+            <w:tcW w:w="4322" w:type="dxa"/>
+          </w:tcPr>
+          <w:p>
+            <w:pPr>
+              <w:spacing w:after="200" w:line="276" w:lineRule="auto"/>
+              <w:rPr>
+                <w:rFonts w:ascii="Arial" w:hAnsi="Arial" w:cs="Arial"/>
+                <w:b/>
+              </w:rPr>
+            </w:pPr>
+            <w:r>
+              <w:rPr>
+                <w:rFonts w:ascii="Arial" w:eastAsiaTheme="minorHAnsi" w:hAnsi="Arial" w:cs="Arial"/>
+                <w:color w:val="000000"/>
+                <w:sz w:val="20"/>
+                <w:szCs w:val="20"/>
+                <w:lang w:eastAsia="en-US"/>
+              </w:rPr>
+              <w:t>Exibe opções adicionais</w:t>
+            </w:r>
+          </w:p>
+        </w:tc>
+      </w:tr>
+      <w:tr>
+        <w:tc>
+          <w:tcPr>
+            <w:tcW w:w="4322" w:type="dxa"/>
+          </w:tcPr>
+          <w:p>
+            <w:pPr>
+              <w:spacing w:after="200" w:line="276" w:lineRule="auto"/>
+              <w:rPr>
+                <w:rFonts w:ascii="Arial" w:hAnsi="Arial" w:cs="Arial"/>
+                <w:b/>
+              </w:rPr>
+            </w:pPr>
+            <w:r>
+              <w:rPr>
+                <w:rFonts w:ascii="Arial" w:eastAsiaTheme="minorHAnsi" w:hAnsi="Arial" w:cs="Arial"/>
+                <w:color w:val="000000"/>
+                <w:sz w:val="20"/>
+                <w:szCs w:val="20"/>
+                <w:lang w:eastAsia="en-US"/>
+              </w:rPr>
+              <w:t>Selecionar a opção "Meus chamados"</w:t>
+            </w:r>
+          </w:p>
+        </w:tc>
+        <w:tc>
+          <w:tcPr>
+            <w:tcW w:w="4322" w:type="dxa"/>
+          </w:tcPr>
+          <w:p>
+            <w:pPr>
+              <w:spacing w:after="200" w:line="276" w:lineRule="auto"/>
+              <w:rPr>
+                <w:rFonts w:ascii="Arial" w:hAnsi="Arial" w:cs="Arial"/>
+                <w:b/>
+              </w:rPr>
+            </w:pPr>
+            <w:r>
+              <w:rPr>
+                <w:rFonts w:ascii="Arial" w:eastAsiaTheme="minorHAnsi" w:hAnsi="Arial" w:cs="Arial"/>
+                <w:color w:val="000000"/>
+                <w:sz w:val="20"/>
+                <w:szCs w:val="20"/>
+                <w:lang w:eastAsia="en-US"/>
+              </w:rPr>
+              <w:t>Exibe tela com todos os chamados abertos pelo usuário</w:t>
+            </w:r>
+          </w:p>
+        </w:tc>
+      </w:tr>
+      <w:tr>
+        <w:tc>
+          <w:tcPr>
+            <w:tcW w:w="4322" w:type="dxa"/>
+          </w:tcPr>
+          <w:p>
+            <w:pPr>
+              <w:spacing w:after="200" w:line="276" w:lineRule="auto"/>
+              <w:rPr>
+                <w:rFonts w:ascii="Arial" w:eastAsiaTheme="minorHAnsi" w:hAnsi="Arial" w:cs="Arial"/>
+                <w:color w:val="000000"/>
+                <w:sz w:val="20"/>
+                <w:szCs w:val="20"/>
+                <w:lang w:eastAsia="en-US"/>
+              </w:rPr>
+            </w:pPr>
+            <w:r>
+              <w:rPr>
+                <w:rFonts w:ascii="Arial" w:eastAsiaTheme="minorHAnsi" w:hAnsi="Arial" w:cs="Arial"/>
+                <w:color w:val="000000"/>
+                <w:sz w:val="20"/>
+                <w:szCs w:val="20"/>
+                <w:lang w:eastAsia="en-US"/>
+              </w:rPr>
+              <w:t>Selecionar a opção "Meus chamados"</w:t>
+            </w:r>
+          </w:p>
+        </w:tc>
+        <w:tc>
+          <w:tcPr>
+            <w:tcW w:w="4322" w:type="dxa"/>
+          </w:tcPr>
+          <w:p>
+            <w:pPr>
+              <w:spacing w:after="200" w:line="276" w:lineRule="auto"/>
+              <w:rPr>
+                <w:rFonts w:ascii="Arial" w:hAnsi="Arial" w:cs="Arial"/>
+                <w:b/>
+              </w:rPr>
+            </w:pPr>
+          </w:p>
+        </w:tc>
+      </w:tr>
+      <w:tr>
+        <w:tc>
+          <w:tcPr>
+            <w:tcW w:w="4322" w:type="dxa"/>
+          </w:tcPr>
+          <w:p>
+            <w:pPr>
+              <w:spacing w:after="200" w:line="276" w:lineRule="auto"/>
+              <w:rPr>
+                <w:rFonts w:ascii="Arial" w:eastAsiaTheme="minorHAnsi" w:hAnsi="Arial" w:cs="Arial"/>
+                <w:color w:val="000000"/>
+                <w:sz w:val="20"/>
+                <w:szCs w:val="20"/>
+                <w:lang w:eastAsia="en-US"/>
+              </w:rPr>
+            </w:pPr>
+            <w:r>
+              <w:rPr>
+                <w:rFonts w:ascii="Arial" w:eastAsiaTheme="minorHAnsi" w:hAnsi="Arial" w:cs="Arial"/>
+                <w:color w:val="000000"/>
+                <w:sz w:val="20"/>
+                <w:szCs w:val="20"/>
+                <w:lang w:eastAsia="en-US"/>
+              </w:rPr>
+              <w:t>RESULTADO DO TESTE</w:t>
+            </w:r>
+          </w:p>
+        </w:tc>
+        <w:tc>
+          <w:tcPr>
+            <w:tcW w:w="4322" w:type="dxa"/>
+          </w:tcPr>
+          <w:p>
+            <w:pPr>
+              <w:spacing w:after="200" w:line="276" w:lineRule="auto"/>
+              <w:rPr>
+                <w:rFonts w:ascii="Arial" w:hAnsi="Arial" w:cs="Arial"/>
+                <w:b/>
+              </w:rPr>
+            </w:pPr>
+            <w:r>
+              <w:rPr>
+                <w:rFonts w:ascii="Arial" w:eastAsiaTheme="minorHAnsi" w:hAnsi="Arial" w:cs="Arial"/>
+                <w:color w:val="000000"/>
+                <w:sz w:val="20"/>
+                <w:szCs w:val="20"/>
+                <w:lang w:eastAsia="en-US"/>
+              </w:rPr>
+              <w:t>SUCESSO.</w:t>
+            </w:r>
+          </w:p>
+        </w:tc>
+      </w:tr>
+    </w:tbl>
+    <w:p>
+      <w:pPr>
+        <w:spacing w:after="200" w:line="276" w:lineRule="auto"/>
+        <w:rPr>
+          <w:rFonts w:ascii="Arial" w:hAnsi="Arial" w:cs="Arial"/>
+          <w:b/>
+        </w:rPr>
+      </w:pPr>
+    </w:p>
+    <w:tbl>
+      <w:tblPr>
+        <w:tblStyle w:val="Tabelacomgrade"/>
+        <w:tblW w:w="0" w:type="auto"/>
+        <w:tblLook w:val="04A0" w:firstRow="1" w:lastRow="0" w:firstColumn="1" w:lastColumn="0" w:noHBand="0" w:noVBand="1"/>
+      </w:tblPr>
+      <w:tblGrid>
+        <w:gridCol w:w="3934"/>
+        <w:gridCol w:w="4786"/>
+      </w:tblGrid>
+      <w:tr>
+        <w:tc>
+          <w:tcPr>
+            <w:tcW w:w="4322" w:type="dxa"/>
+          </w:tcPr>
+          <w:p>
+            <w:pPr>
+              <w:spacing w:after="200" w:line="276" w:lineRule="auto"/>
+              <w:rPr>
+                <w:rFonts w:ascii="Arial" w:hAnsi="Arial" w:cs="Arial"/>
+                <w:b/>
+              </w:rPr>
+            </w:pPr>
+            <w:r>
+              <w:rPr>
+                <w:rFonts w:ascii="Arial" w:eastAsiaTheme="minorHAnsi" w:hAnsi="Arial" w:cs="Arial"/>
+                <w:b/>
+                <w:bCs/>
+                <w:color w:val="000000"/>
+                <w:sz w:val="20"/>
+                <w:szCs w:val="20"/>
+                <w:lang w:eastAsia="en-US"/>
+              </w:rPr>
+              <w:t>ID</w:t>
+            </w:r>
+          </w:p>
+        </w:tc>
+        <w:tc>
+          <w:tcPr>
+            <w:tcW w:w="4322" w:type="dxa"/>
+          </w:tcPr>
+          <w:p>
+            <w:pPr>
+              <w:spacing w:after="200" w:line="276" w:lineRule="auto"/>
+              <w:rPr>
+                <w:rFonts w:ascii="Arial" w:hAnsi="Arial" w:cs="Arial"/>
+                <w:b/>
+              </w:rPr>
+            </w:pPr>
+            <w:r>
+              <w:rPr>
+                <w:rFonts w:ascii="Arial" w:eastAsiaTheme="minorHAnsi" w:hAnsi="Arial" w:cs="Arial"/>
+                <w:color w:val="000000"/>
+                <w:sz w:val="20"/>
+                <w:szCs w:val="20"/>
+                <w:lang w:eastAsia="en-US"/>
+              </w:rPr>
+              <w:t>CSU002_</w:t>
+            </w:r>
+            <w:proofErr w:type="gramStart"/>
+            <w:r>
+              <w:rPr>
+                <w:rFonts w:ascii="Arial" w:eastAsiaTheme="minorHAnsi" w:hAnsi="Arial" w:cs="Arial"/>
+                <w:color w:val="000000"/>
+                <w:sz w:val="20"/>
+                <w:szCs w:val="20"/>
+                <w:lang w:eastAsia="en-US"/>
+              </w:rPr>
+              <w:t>ConsultarChamadosUsuario_CT001FB01</w:t>
+            </w:r>
+            <w:proofErr w:type="gramEnd"/>
+          </w:p>
+        </w:tc>
+      </w:tr>
+      <w:tr>
+        <w:tc>
+          <w:tcPr>
+            <w:tcW w:w="4322" w:type="dxa"/>
+          </w:tcPr>
+          <w:p>
+            <w:pPr>
+              <w:spacing w:after="200" w:line="276" w:lineRule="auto"/>
+              <w:rPr>
+                <w:rFonts w:ascii="Arial" w:hAnsi="Arial" w:cs="Arial"/>
+                <w:b/>
+              </w:rPr>
+            </w:pPr>
+            <w:r>
+              <w:rPr>
+                <w:rFonts w:ascii="Arial" w:eastAsiaTheme="minorHAnsi" w:hAnsi="Arial" w:cs="Arial"/>
+                <w:b/>
+                <w:bCs/>
+                <w:color w:val="000000"/>
+                <w:sz w:val="20"/>
+                <w:szCs w:val="20"/>
+                <w:lang w:eastAsia="en-US"/>
+              </w:rPr>
+              <w:t>Objetivo</w:t>
+            </w:r>
+          </w:p>
+        </w:tc>
+        <w:tc>
+          <w:tcPr>
+            <w:tcW w:w="4322" w:type="dxa"/>
+          </w:tcPr>
+          <w:p>
+            <w:pPr>
+              <w:spacing w:after="200" w:line="276" w:lineRule="auto"/>
+              <w:rPr>
+                <w:rFonts w:ascii="Arial" w:hAnsi="Arial" w:cs="Arial"/>
+                <w:b/>
+              </w:rPr>
+            </w:pPr>
+            <w:r>
+              <w:rPr>
+                <w:rFonts w:ascii="Arial" w:eastAsiaTheme="minorHAnsi" w:hAnsi="Arial" w:cs="Arial"/>
+                <w:color w:val="000000"/>
+                <w:sz w:val="20"/>
+                <w:szCs w:val="20"/>
+                <w:lang w:eastAsia="en-US"/>
+              </w:rPr>
+              <w:t>Permitir ao usuário visualizar os chamados abertos por ele.</w:t>
+            </w:r>
+          </w:p>
+        </w:tc>
+      </w:tr>
+      <w:tr>
+        <w:tc>
+          <w:tcPr>
+            <w:tcW w:w="4322" w:type="dxa"/>
+          </w:tcPr>
+          <w:p>
+            <w:pPr>
+              <w:spacing w:after="200" w:line="276" w:lineRule="auto"/>
+              <w:rPr>
+                <w:rFonts w:ascii="Arial" w:hAnsi="Arial" w:cs="Arial"/>
+                <w:b/>
+              </w:rPr>
+            </w:pPr>
+            <w:r>
+              <w:rPr>
+                <w:rFonts w:ascii="Arial" w:eastAsiaTheme="minorHAnsi" w:hAnsi="Arial" w:cs="Arial"/>
+                <w:b/>
+                <w:bCs/>
+                <w:color w:val="000000"/>
+                <w:sz w:val="20"/>
+                <w:szCs w:val="20"/>
+                <w:lang w:eastAsia="en-US"/>
+              </w:rPr>
+              <w:t>Pré-Condição</w:t>
+            </w:r>
+          </w:p>
+        </w:tc>
+        <w:tc>
+          <w:tcPr>
+            <w:tcW w:w="4322" w:type="dxa"/>
+          </w:tcPr>
+          <w:p>
+            <w:pPr>
+              <w:spacing w:after="200" w:line="276" w:lineRule="auto"/>
+              <w:rPr>
+                <w:rFonts w:ascii="Arial" w:hAnsi="Arial" w:cs="Arial"/>
+                <w:b/>
+              </w:rPr>
+            </w:pPr>
+            <w:r>
+              <w:rPr>
+                <w:rFonts w:ascii="Arial" w:eastAsiaTheme="minorHAnsi" w:hAnsi="Arial" w:cs="Arial"/>
+                <w:color w:val="000000"/>
+                <w:sz w:val="20"/>
+                <w:szCs w:val="20"/>
+                <w:lang w:eastAsia="en-US"/>
+              </w:rPr>
+              <w:t>O usuário deve estar identificado pelo sistema.</w:t>
+            </w:r>
+          </w:p>
+        </w:tc>
+      </w:tr>
+      <w:tr>
+        <w:tc>
+          <w:tcPr>
+            <w:tcW w:w="4322" w:type="dxa"/>
+          </w:tcPr>
+          <w:p>
+            <w:pPr>
+              <w:spacing w:after="200" w:line="276" w:lineRule="auto"/>
+              <w:rPr>
+                <w:rFonts w:ascii="Arial" w:hAnsi="Arial" w:cs="Arial"/>
+                <w:b/>
+              </w:rPr>
+            </w:pPr>
+            <w:r>
+              <w:rPr>
+                <w:rFonts w:ascii="Arial" w:eastAsiaTheme="minorHAnsi" w:hAnsi="Arial" w:cs="Arial"/>
+                <w:b/>
+                <w:bCs/>
+                <w:color w:val="000000"/>
+                <w:sz w:val="20"/>
+                <w:szCs w:val="20"/>
+                <w:lang w:eastAsia="en-US"/>
+              </w:rPr>
+              <w:t>Data de realização</w:t>
+            </w:r>
+          </w:p>
+        </w:tc>
+        <w:tc>
+          <w:tcPr>
+            <w:tcW w:w="4322" w:type="dxa"/>
+          </w:tcPr>
+          <w:p>
+            <w:pPr>
+              <w:spacing w:after="200" w:line="276" w:lineRule="auto"/>
+              <w:rPr>
+                <w:rFonts w:ascii="Arial" w:hAnsi="Arial" w:cs="Arial"/>
+                <w:b/>
+              </w:rPr>
+            </w:pPr>
+            <w:r>
+              <w:rPr>
+                <w:rFonts w:ascii="Arial" w:eastAsiaTheme="minorHAnsi" w:hAnsi="Arial" w:cs="Arial"/>
+                <w:color w:val="000000"/>
+                <w:sz w:val="20"/>
+                <w:szCs w:val="20"/>
+                <w:lang w:eastAsia="en-US"/>
+              </w:rPr>
+              <w:t>19/05/2016</w:t>
+            </w:r>
+          </w:p>
+        </w:tc>
+      </w:tr>
+      <w:tr>
+        <w:tc>
+          <w:tcPr>
+            <w:tcW w:w="4322" w:type="dxa"/>
+          </w:tcPr>
+          <w:p>
+            <w:pPr>
+              <w:spacing w:after="200" w:line="276" w:lineRule="auto"/>
+              <w:rPr>
+                <w:rFonts w:ascii="Arial" w:hAnsi="Arial" w:cs="Arial"/>
+                <w:b/>
+              </w:rPr>
+            </w:pPr>
+            <w:r>
+              <w:rPr>
+                <w:rFonts w:ascii="Arial" w:eastAsiaTheme="minorHAnsi" w:hAnsi="Arial" w:cs="Arial"/>
+                <w:b/>
+                <w:bCs/>
+                <w:color w:val="000000"/>
+                <w:sz w:val="20"/>
+                <w:szCs w:val="20"/>
+                <w:lang w:eastAsia="en-US"/>
+              </w:rPr>
+              <w:t>Procedimentos</w:t>
+            </w:r>
+          </w:p>
+        </w:tc>
+        <w:tc>
+          <w:tcPr>
+            <w:tcW w:w="4322" w:type="dxa"/>
+          </w:tcPr>
+          <w:p>
+            <w:pPr>
+              <w:spacing w:after="200" w:line="276" w:lineRule="auto"/>
+              <w:rPr>
+                <w:rFonts w:ascii="Arial" w:hAnsi="Arial" w:cs="Arial"/>
+                <w:b/>
+              </w:rPr>
+            </w:pPr>
+            <w:r>
+              <w:rPr>
+                <w:rFonts w:ascii="Arial" w:eastAsiaTheme="minorHAnsi" w:hAnsi="Arial" w:cs="Arial"/>
+                <w:b/>
+                <w:bCs/>
+                <w:color w:val="000000"/>
+                <w:sz w:val="20"/>
+                <w:szCs w:val="20"/>
+                <w:lang w:eastAsia="en-US"/>
+              </w:rPr>
+              <w:t>Resultados esperados</w:t>
+            </w:r>
+          </w:p>
+        </w:tc>
+      </w:tr>
+      <w:tr>
+        <w:tc>
+          <w:tcPr>
+            <w:tcW w:w="4322" w:type="dxa"/>
+          </w:tcPr>
+          <w:p>
+            <w:pPr>
+              <w:spacing w:after="200" w:line="276" w:lineRule="auto"/>
+              <w:rPr>
+                <w:rFonts w:ascii="Arial" w:hAnsi="Arial" w:cs="Arial"/>
+                <w:b/>
+              </w:rPr>
+            </w:pPr>
+            <w:r>
+              <w:rPr>
+                <w:rFonts w:ascii="Arial" w:eastAsiaTheme="minorHAnsi" w:hAnsi="Arial" w:cs="Arial"/>
+                <w:color w:val="000000"/>
+                <w:sz w:val="20"/>
+                <w:szCs w:val="20"/>
+                <w:lang w:eastAsia="en-US"/>
+              </w:rPr>
+              <w:t xml:space="preserve">Selecionar o </w:t>
+            </w:r>
+            <w:proofErr w:type="gramStart"/>
+            <w:r>
+              <w:rPr>
+                <w:rFonts w:ascii="Arial" w:eastAsiaTheme="minorHAnsi" w:hAnsi="Arial" w:cs="Arial"/>
+                <w:color w:val="000000"/>
+                <w:sz w:val="20"/>
+                <w:szCs w:val="20"/>
+                <w:lang w:eastAsia="en-US"/>
+              </w:rPr>
+              <w:t>menu</w:t>
+            </w:r>
+            <w:proofErr w:type="gramEnd"/>
+            <w:r>
+              <w:rPr>
+                <w:rFonts w:ascii="Arial" w:eastAsiaTheme="minorHAnsi" w:hAnsi="Arial" w:cs="Arial"/>
+                <w:color w:val="000000"/>
+                <w:sz w:val="20"/>
+                <w:szCs w:val="20"/>
+                <w:lang w:eastAsia="en-US"/>
+              </w:rPr>
+              <w:t xml:space="preserve"> "Chamados"</w:t>
+            </w:r>
+          </w:p>
+        </w:tc>
+        <w:tc>
+          <w:tcPr>
+            <w:tcW w:w="4322" w:type="dxa"/>
+          </w:tcPr>
+          <w:p>
+            <w:pPr>
+              <w:spacing w:after="200" w:line="276" w:lineRule="auto"/>
+              <w:rPr>
+                <w:rFonts w:ascii="Arial" w:hAnsi="Arial" w:cs="Arial"/>
+                <w:b/>
+              </w:rPr>
+            </w:pPr>
+            <w:r>
+              <w:rPr>
+                <w:rFonts w:ascii="Arial" w:eastAsiaTheme="minorHAnsi" w:hAnsi="Arial" w:cs="Arial"/>
+                <w:color w:val="000000"/>
+                <w:sz w:val="20"/>
+                <w:szCs w:val="20"/>
+                <w:lang w:eastAsia="en-US"/>
+              </w:rPr>
+              <w:t>Exibe opções adicionais</w:t>
+            </w:r>
+          </w:p>
+        </w:tc>
+      </w:tr>
+      <w:tr>
+        <w:tc>
+          <w:tcPr>
+            <w:tcW w:w="4322" w:type="dxa"/>
+          </w:tcPr>
+          <w:p>
+            <w:pPr>
+              <w:spacing w:after="200" w:line="276" w:lineRule="auto"/>
+              <w:rPr>
+                <w:rFonts w:ascii="Arial" w:hAnsi="Arial" w:cs="Arial"/>
+                <w:b/>
+              </w:rPr>
+            </w:pPr>
+            <w:r>
+              <w:rPr>
+                <w:rFonts w:ascii="Arial" w:eastAsiaTheme="minorHAnsi" w:hAnsi="Arial" w:cs="Arial"/>
+                <w:color w:val="000000"/>
+                <w:sz w:val="20"/>
+                <w:szCs w:val="20"/>
+                <w:lang w:eastAsia="en-US"/>
+              </w:rPr>
+              <w:t>Selecionar a opção "Meus chamados"</w:t>
+            </w:r>
+          </w:p>
+        </w:tc>
+        <w:tc>
+          <w:tcPr>
+            <w:tcW w:w="4322" w:type="dxa"/>
+          </w:tcPr>
+          <w:p>
+            <w:pPr>
+              <w:spacing w:after="200" w:line="276" w:lineRule="auto"/>
+              <w:rPr>
+                <w:rFonts w:ascii="Arial" w:hAnsi="Arial" w:cs="Arial"/>
+                <w:b/>
+              </w:rPr>
+            </w:pPr>
+            <w:r>
+              <w:rPr>
+                <w:rFonts w:ascii="Arial" w:eastAsiaTheme="minorHAnsi" w:hAnsi="Arial" w:cs="Arial"/>
+                <w:color w:val="000000"/>
+                <w:sz w:val="20"/>
+                <w:szCs w:val="20"/>
+                <w:lang w:eastAsia="en-US"/>
+              </w:rPr>
+              <w:t>Exibe tela com todos os chamados abertos pelo usuário</w:t>
+            </w:r>
+          </w:p>
+        </w:tc>
+      </w:tr>
+      <w:tr>
+        <w:tc>
+          <w:tcPr>
+            <w:tcW w:w="4322" w:type="dxa"/>
+          </w:tcPr>
+          <w:p>
+            <w:pPr>
+              <w:spacing w:after="200" w:line="276" w:lineRule="auto"/>
+              <w:rPr>
+                <w:rFonts w:ascii="Arial" w:eastAsiaTheme="minorHAnsi" w:hAnsi="Arial" w:cs="Arial"/>
+                <w:color w:val="000000"/>
+                <w:sz w:val="20"/>
+                <w:szCs w:val="20"/>
+                <w:lang w:eastAsia="en-US"/>
+              </w:rPr>
+            </w:pPr>
+            <w:r>
+              <w:rPr>
+                <w:rFonts w:ascii="Arial" w:eastAsiaTheme="minorHAnsi" w:hAnsi="Arial" w:cs="Arial"/>
+                <w:color w:val="000000"/>
+                <w:sz w:val="20"/>
+                <w:szCs w:val="20"/>
+                <w:lang w:eastAsia="en-US"/>
+              </w:rPr>
+              <w:t>Selecionar a opção "Meus chamados"</w:t>
+            </w:r>
+          </w:p>
+        </w:tc>
+        <w:tc>
+          <w:tcPr>
+            <w:tcW w:w="4322" w:type="dxa"/>
+          </w:tcPr>
+          <w:p>
+            <w:pPr>
+              <w:spacing w:after="200" w:line="276" w:lineRule="auto"/>
+              <w:rPr>
+                <w:rFonts w:ascii="Arial" w:hAnsi="Arial" w:cs="Arial"/>
+                <w:b/>
+              </w:rPr>
+            </w:pPr>
+          </w:p>
+        </w:tc>
+      </w:tr>
+      <w:tr>
+        <w:tc>
+          <w:tcPr>
+            <w:tcW w:w="4322" w:type="dxa"/>
+          </w:tcPr>
+          <w:p>
+            <w:pPr>
+              <w:spacing w:after="200" w:line="276" w:lineRule="auto"/>
+              <w:rPr>
+                <w:rFonts w:ascii="Arial" w:eastAsiaTheme="minorHAnsi" w:hAnsi="Arial" w:cs="Arial"/>
+                <w:color w:val="000000"/>
+                <w:sz w:val="20"/>
+                <w:szCs w:val="20"/>
+                <w:lang w:eastAsia="en-US"/>
+              </w:rPr>
+            </w:pPr>
+            <w:r>
+              <w:rPr>
+                <w:rFonts w:ascii="Arial" w:eastAsiaTheme="minorHAnsi" w:hAnsi="Arial" w:cs="Arial"/>
+                <w:color w:val="000000"/>
+                <w:sz w:val="20"/>
+                <w:szCs w:val="20"/>
+                <w:lang w:eastAsia="en-US"/>
+              </w:rPr>
+              <w:t>RESULTADO DO TESTE</w:t>
+            </w:r>
+          </w:p>
+        </w:tc>
+        <w:tc>
+          <w:tcPr>
+            <w:tcW w:w="4322" w:type="dxa"/>
+          </w:tcPr>
+          <w:p>
+            <w:pPr>
+              <w:spacing w:after="200" w:line="276" w:lineRule="auto"/>
+              <w:rPr>
+                <w:rFonts w:ascii="Arial" w:hAnsi="Arial" w:cs="Arial"/>
+                <w:b/>
+              </w:rPr>
+            </w:pPr>
+            <w:r>
+              <w:rPr>
+                <w:rFonts w:ascii="Arial" w:eastAsiaTheme="minorHAnsi" w:hAnsi="Arial" w:cs="Arial"/>
+                <w:color w:val="000000"/>
+                <w:sz w:val="20"/>
+                <w:szCs w:val="20"/>
+                <w:lang w:eastAsia="en-US"/>
+              </w:rPr>
+              <w:t>SUCESSO.</w:t>
+            </w:r>
+          </w:p>
+        </w:tc>
+      </w:tr>
+    </w:tbl>
+    <w:p>
+      <w:pPr>
+        <w:spacing w:after="200" w:line="276" w:lineRule="auto"/>
+        <w:rPr>
+          <w:rFonts w:ascii="Arial" w:hAnsi="Arial" w:cs="Arial"/>
+          <w:b/>
+        </w:rPr>
+      </w:pPr>
+    </w:p>
+    <w:tbl>
+      <w:tblPr>
+        <w:tblStyle w:val="Tabelacomgrade"/>
+        <w:tblW w:w="0" w:type="auto"/>
+        <w:tblLook w:val="04A0" w:firstRow="1" w:lastRow="0" w:firstColumn="1" w:lastColumn="0" w:noHBand="0" w:noVBand="1"/>
+      </w:tblPr>
+      <w:tblGrid>
+        <w:gridCol w:w="3934"/>
+        <w:gridCol w:w="4786"/>
+      </w:tblGrid>
+      <w:tr>
+        <w:tc>
+          <w:tcPr>
+            <w:tcW w:w="4322" w:type="dxa"/>
+          </w:tcPr>
+          <w:p>
+            <w:pPr>
+              <w:spacing w:after="200" w:line="276" w:lineRule="auto"/>
+              <w:rPr>
+                <w:rFonts w:ascii="Arial" w:hAnsi="Arial" w:cs="Arial"/>
+                <w:b/>
+              </w:rPr>
+            </w:pPr>
+            <w:r>
+              <w:rPr>
+                <w:rFonts w:ascii="Arial" w:eastAsiaTheme="minorHAnsi" w:hAnsi="Arial" w:cs="Arial"/>
+                <w:b/>
+                <w:bCs/>
+                <w:color w:val="000000"/>
+                <w:sz w:val="20"/>
+                <w:szCs w:val="20"/>
+                <w:lang w:eastAsia="en-US"/>
+              </w:rPr>
+              <w:t>ID</w:t>
+            </w:r>
+          </w:p>
+        </w:tc>
+        <w:tc>
+          <w:tcPr>
+            <w:tcW w:w="4322" w:type="dxa"/>
+          </w:tcPr>
+          <w:p>
+            <w:pPr>
+              <w:spacing w:after="200" w:line="276" w:lineRule="auto"/>
+              <w:rPr>
+                <w:rFonts w:ascii="Arial" w:hAnsi="Arial" w:cs="Arial"/>
+                <w:b/>
+              </w:rPr>
+            </w:pPr>
+            <w:r>
+              <w:rPr>
+                <w:rFonts w:ascii="Arial" w:eastAsiaTheme="minorHAnsi" w:hAnsi="Arial" w:cs="Arial"/>
+                <w:color w:val="000000"/>
+                <w:sz w:val="20"/>
+                <w:szCs w:val="20"/>
+                <w:lang w:eastAsia="en-US"/>
+              </w:rPr>
+              <w:t>CSU002_</w:t>
+            </w:r>
+            <w:proofErr w:type="gramStart"/>
+            <w:r>
+              <w:rPr>
+                <w:rFonts w:ascii="Arial" w:eastAsiaTheme="minorHAnsi" w:hAnsi="Arial" w:cs="Arial"/>
+                <w:color w:val="000000"/>
+                <w:sz w:val="20"/>
+                <w:szCs w:val="20"/>
+                <w:lang w:eastAsia="en-US"/>
+              </w:rPr>
+              <w:t>ConsultarChamadosUsuario_CT001FB01</w:t>
+            </w:r>
+            <w:proofErr w:type="gramEnd"/>
+          </w:p>
+        </w:tc>
+      </w:tr>
+      <w:tr>
+        <w:tc>
+          <w:tcPr>
+            <w:tcW w:w="4322" w:type="dxa"/>
+          </w:tcPr>
+          <w:p>
+            <w:pPr>
+              <w:spacing w:after="200" w:line="276" w:lineRule="auto"/>
+              <w:rPr>
+                <w:rFonts w:ascii="Arial" w:hAnsi="Arial" w:cs="Arial"/>
+                <w:b/>
+              </w:rPr>
+            </w:pPr>
+            <w:r>
+              <w:rPr>
+                <w:rFonts w:ascii="Arial" w:eastAsiaTheme="minorHAnsi" w:hAnsi="Arial" w:cs="Arial"/>
+                <w:b/>
+                <w:bCs/>
+                <w:color w:val="000000"/>
+                <w:sz w:val="20"/>
+                <w:szCs w:val="20"/>
+                <w:lang w:eastAsia="en-US"/>
+              </w:rPr>
+              <w:t>Objetivo</w:t>
+            </w:r>
+          </w:p>
+        </w:tc>
+        <w:tc>
+          <w:tcPr>
+            <w:tcW w:w="4322" w:type="dxa"/>
+          </w:tcPr>
+          <w:p>
+            <w:pPr>
+              <w:spacing w:after="200" w:line="276" w:lineRule="auto"/>
+              <w:rPr>
+                <w:rFonts w:ascii="Arial" w:hAnsi="Arial" w:cs="Arial"/>
+                <w:b/>
+              </w:rPr>
+            </w:pPr>
+            <w:r>
+              <w:rPr>
+                <w:rFonts w:ascii="Arial" w:eastAsiaTheme="minorHAnsi" w:hAnsi="Arial" w:cs="Arial"/>
+                <w:color w:val="000000"/>
+                <w:sz w:val="20"/>
+                <w:szCs w:val="20"/>
+                <w:lang w:eastAsia="en-US"/>
+              </w:rPr>
+              <w:t>Permitir ao usuário visualizar os chamados abertos por ele.</w:t>
+            </w:r>
+          </w:p>
+        </w:tc>
+      </w:tr>
+      <w:tr>
+        <w:tc>
+          <w:tcPr>
+            <w:tcW w:w="4322" w:type="dxa"/>
+          </w:tcPr>
+          <w:p>
+            <w:pPr>
+              <w:spacing w:after="200" w:line="276" w:lineRule="auto"/>
+              <w:rPr>
+                <w:rFonts w:ascii="Arial" w:hAnsi="Arial" w:cs="Arial"/>
+                <w:b/>
+              </w:rPr>
+            </w:pPr>
+            <w:r>
+              <w:rPr>
+                <w:rFonts w:ascii="Arial" w:eastAsiaTheme="minorHAnsi" w:hAnsi="Arial" w:cs="Arial"/>
+                <w:b/>
+                <w:bCs/>
+                <w:color w:val="000000"/>
+                <w:sz w:val="20"/>
+                <w:szCs w:val="20"/>
+                <w:lang w:eastAsia="en-US"/>
+              </w:rPr>
+              <w:t>Pré-Condição</w:t>
+            </w:r>
+          </w:p>
+        </w:tc>
+        <w:tc>
+          <w:tcPr>
+            <w:tcW w:w="4322" w:type="dxa"/>
+          </w:tcPr>
+          <w:p>
+            <w:pPr>
+              <w:spacing w:after="200" w:line="276" w:lineRule="auto"/>
+              <w:rPr>
+                <w:rFonts w:ascii="Arial" w:hAnsi="Arial" w:cs="Arial"/>
+                <w:b/>
+              </w:rPr>
+            </w:pPr>
+            <w:r>
+              <w:rPr>
+                <w:rFonts w:ascii="Arial" w:eastAsiaTheme="minorHAnsi" w:hAnsi="Arial" w:cs="Arial"/>
+                <w:color w:val="000000"/>
+                <w:sz w:val="20"/>
+                <w:szCs w:val="20"/>
+                <w:lang w:eastAsia="en-US"/>
+              </w:rPr>
+              <w:t>O usuário deve estar identificado pelo sistema.</w:t>
+            </w:r>
+          </w:p>
+        </w:tc>
+      </w:tr>
+      <w:tr>
+        <w:tc>
+          <w:tcPr>
+            <w:tcW w:w="4322" w:type="dxa"/>
+          </w:tcPr>
+          <w:p>
+            <w:pPr>
+              <w:spacing w:after="200" w:line="276" w:lineRule="auto"/>
+              <w:rPr>
+                <w:rFonts w:ascii="Arial" w:hAnsi="Arial" w:cs="Arial"/>
+                <w:b/>
+              </w:rPr>
+            </w:pPr>
+            <w:r>
+              <w:rPr>
+                <w:rFonts w:ascii="Arial" w:eastAsiaTheme="minorHAnsi" w:hAnsi="Arial" w:cs="Arial"/>
+                <w:b/>
+                <w:bCs/>
+                <w:color w:val="000000"/>
+                <w:sz w:val="20"/>
+                <w:szCs w:val="20"/>
+                <w:lang w:eastAsia="en-US"/>
+              </w:rPr>
+              <w:t>Data de realização</w:t>
+            </w:r>
+          </w:p>
+        </w:tc>
+        <w:tc>
+          <w:tcPr>
+            <w:tcW w:w="4322" w:type="dxa"/>
+          </w:tcPr>
+          <w:p>
+            <w:pPr>
+              <w:spacing w:after="200" w:line="276" w:lineRule="auto"/>
+              <w:rPr>
+                <w:rFonts w:ascii="Arial" w:hAnsi="Arial" w:cs="Arial"/>
+                <w:b/>
+              </w:rPr>
+            </w:pPr>
+            <w:r>
+              <w:rPr>
+                <w:rFonts w:ascii="Arial" w:eastAsiaTheme="minorHAnsi" w:hAnsi="Arial" w:cs="Arial"/>
+                <w:color w:val="000000"/>
+                <w:sz w:val="20"/>
+                <w:szCs w:val="20"/>
+                <w:lang w:eastAsia="en-US"/>
+              </w:rPr>
+              <w:t>19/05/2016</w:t>
+            </w:r>
+          </w:p>
+        </w:tc>
+      </w:tr>
+      <w:tr>
+        <w:tc>
+          <w:tcPr>
+            <w:tcW w:w="4322" w:type="dxa"/>
+          </w:tcPr>
+          <w:p>
+            <w:pPr>
+              <w:spacing w:after="200" w:line="276" w:lineRule="auto"/>
+              <w:rPr>
+                <w:rFonts w:ascii="Arial" w:hAnsi="Arial" w:cs="Arial"/>
+                <w:b/>
+              </w:rPr>
+            </w:pPr>
+            <w:r>
+              <w:rPr>
+                <w:rFonts w:ascii="Arial" w:eastAsiaTheme="minorHAnsi" w:hAnsi="Arial" w:cs="Arial"/>
+                <w:b/>
+                <w:bCs/>
+                <w:color w:val="000000"/>
+                <w:sz w:val="20"/>
+                <w:szCs w:val="20"/>
+                <w:lang w:eastAsia="en-US"/>
+              </w:rPr>
+              <w:t>Procedimentos</w:t>
+            </w:r>
+          </w:p>
+        </w:tc>
+        <w:tc>
+          <w:tcPr>
+            <w:tcW w:w="4322" w:type="dxa"/>
+          </w:tcPr>
+          <w:p>
+            <w:pPr>
+              <w:spacing w:after="200" w:line="276" w:lineRule="auto"/>
+              <w:rPr>
+                <w:rFonts w:ascii="Arial" w:hAnsi="Arial" w:cs="Arial"/>
+                <w:b/>
+              </w:rPr>
+            </w:pPr>
+            <w:r>
+              <w:rPr>
+                <w:rFonts w:ascii="Arial" w:eastAsiaTheme="minorHAnsi" w:hAnsi="Arial" w:cs="Arial"/>
+                <w:b/>
+                <w:bCs/>
+                <w:color w:val="000000"/>
+                <w:sz w:val="20"/>
+                <w:szCs w:val="20"/>
+                <w:lang w:eastAsia="en-US"/>
+              </w:rPr>
+              <w:t>Resultados esperados</w:t>
+            </w:r>
+          </w:p>
+        </w:tc>
+      </w:tr>
+      <w:tr>
+        <w:tc>
+          <w:tcPr>
+            <w:tcW w:w="4322" w:type="dxa"/>
+          </w:tcPr>
+          <w:p>
+            <w:pPr>
+              <w:spacing w:after="200" w:line="276" w:lineRule="auto"/>
+              <w:rPr>
+                <w:rFonts w:ascii="Arial" w:hAnsi="Arial" w:cs="Arial"/>
+                <w:b/>
+              </w:rPr>
+            </w:pPr>
+            <w:r>
+              <w:rPr>
+                <w:rFonts w:ascii="Arial" w:eastAsiaTheme="minorHAnsi" w:hAnsi="Arial" w:cs="Arial"/>
+                <w:color w:val="000000"/>
+                <w:sz w:val="20"/>
+                <w:szCs w:val="20"/>
+                <w:lang w:eastAsia="en-US"/>
+              </w:rPr>
+              <w:t xml:space="preserve">Selecionar o </w:t>
+            </w:r>
+            <w:proofErr w:type="gramStart"/>
+            <w:r>
+              <w:rPr>
+                <w:rFonts w:ascii="Arial" w:eastAsiaTheme="minorHAnsi" w:hAnsi="Arial" w:cs="Arial"/>
+                <w:color w:val="000000"/>
+                <w:sz w:val="20"/>
+                <w:szCs w:val="20"/>
+                <w:lang w:eastAsia="en-US"/>
+              </w:rPr>
+              <w:t>menu</w:t>
+            </w:r>
+            <w:proofErr w:type="gramEnd"/>
+            <w:r>
+              <w:rPr>
+                <w:rFonts w:ascii="Arial" w:eastAsiaTheme="minorHAnsi" w:hAnsi="Arial" w:cs="Arial"/>
+                <w:color w:val="000000"/>
+                <w:sz w:val="20"/>
+                <w:szCs w:val="20"/>
+                <w:lang w:eastAsia="en-US"/>
+              </w:rPr>
+              <w:t xml:space="preserve"> "Chamados"</w:t>
+            </w:r>
+          </w:p>
+        </w:tc>
+        <w:tc>
+          <w:tcPr>
+            <w:tcW w:w="4322" w:type="dxa"/>
+          </w:tcPr>
+          <w:p>
+            <w:pPr>
+              <w:spacing w:after="200" w:line="276" w:lineRule="auto"/>
+              <w:rPr>
+                <w:rFonts w:ascii="Arial" w:hAnsi="Arial" w:cs="Arial"/>
+                <w:b/>
+              </w:rPr>
+            </w:pPr>
+            <w:r>
+              <w:rPr>
+                <w:rFonts w:ascii="Arial" w:eastAsiaTheme="minorHAnsi" w:hAnsi="Arial" w:cs="Arial"/>
+                <w:color w:val="000000"/>
+                <w:sz w:val="20"/>
+                <w:szCs w:val="20"/>
+                <w:lang w:eastAsia="en-US"/>
+              </w:rPr>
+              <w:t>Exibe opções adicionais</w:t>
+            </w:r>
+          </w:p>
+        </w:tc>
+      </w:tr>
+      <w:tr>
+        <w:tc>
+          <w:tcPr>
+            <w:tcW w:w="4322" w:type="dxa"/>
+          </w:tcPr>
+          <w:p>
+            <w:pPr>
+              <w:spacing w:after="200" w:line="276" w:lineRule="auto"/>
+              <w:rPr>
+                <w:rFonts w:ascii="Arial" w:hAnsi="Arial" w:cs="Arial"/>
+                <w:b/>
+              </w:rPr>
+            </w:pPr>
+            <w:r>
+              <w:rPr>
+                <w:rFonts w:ascii="Arial" w:eastAsiaTheme="minorHAnsi" w:hAnsi="Arial" w:cs="Arial"/>
+                <w:color w:val="000000"/>
+                <w:sz w:val="20"/>
+                <w:szCs w:val="20"/>
+                <w:lang w:eastAsia="en-US"/>
+              </w:rPr>
+              <w:t>Selecionar a opção "Meus chamados"</w:t>
+            </w:r>
+          </w:p>
+        </w:tc>
+        <w:tc>
+          <w:tcPr>
+            <w:tcW w:w="4322" w:type="dxa"/>
+          </w:tcPr>
+          <w:p>
+            <w:pPr>
+              <w:spacing w:after="200" w:line="276" w:lineRule="auto"/>
+              <w:rPr>
+                <w:rFonts w:ascii="Arial" w:hAnsi="Arial" w:cs="Arial"/>
+                <w:b/>
+              </w:rPr>
+            </w:pPr>
+            <w:r>
+              <w:rPr>
+                <w:rFonts w:ascii="Arial" w:eastAsiaTheme="minorHAnsi" w:hAnsi="Arial" w:cs="Arial"/>
+                <w:color w:val="000000"/>
+                <w:sz w:val="20"/>
+                <w:szCs w:val="20"/>
+                <w:lang w:eastAsia="en-US"/>
+              </w:rPr>
+              <w:t>Exibe tela com todos os chamados abertos pelo usuário</w:t>
+            </w:r>
+          </w:p>
+        </w:tc>
+      </w:tr>
+      <w:tr>
+        <w:tc>
+          <w:tcPr>
+            <w:tcW w:w="4322" w:type="dxa"/>
+          </w:tcPr>
+          <w:p>
+            <w:pPr>
+              <w:spacing w:after="200" w:line="276" w:lineRule="auto"/>
+              <w:rPr>
+                <w:rFonts w:ascii="Arial" w:eastAsiaTheme="minorHAnsi" w:hAnsi="Arial" w:cs="Arial"/>
+                <w:color w:val="000000"/>
+                <w:sz w:val="20"/>
+                <w:szCs w:val="20"/>
+                <w:lang w:eastAsia="en-US"/>
+              </w:rPr>
+            </w:pPr>
+            <w:r>
+              <w:rPr>
+                <w:rFonts w:ascii="Arial" w:eastAsiaTheme="minorHAnsi" w:hAnsi="Arial" w:cs="Arial"/>
+                <w:color w:val="000000"/>
+                <w:sz w:val="20"/>
+                <w:szCs w:val="20"/>
+                <w:lang w:eastAsia="en-US"/>
+              </w:rPr>
+              <w:t>Selecionar a opção "Meus chamados"</w:t>
+            </w:r>
+          </w:p>
+        </w:tc>
+        <w:tc>
+          <w:tcPr>
+            <w:tcW w:w="4322" w:type="dxa"/>
+          </w:tcPr>
+          <w:p>
+            <w:pPr>
+              <w:spacing w:after="200" w:line="276" w:lineRule="auto"/>
+              <w:rPr>
+                <w:rFonts w:ascii="Arial" w:hAnsi="Arial" w:cs="Arial"/>
+                <w:b/>
+              </w:rPr>
+            </w:pPr>
+          </w:p>
+        </w:tc>
+      </w:tr>
+      <w:tr>
+        <w:tc>
+          <w:tcPr>
+            <w:tcW w:w="4322" w:type="dxa"/>
+          </w:tcPr>
+          <w:p>
+            <w:pPr>
+              <w:spacing w:after="200" w:line="276" w:lineRule="auto"/>
+              <w:rPr>
+                <w:rFonts w:ascii="Arial" w:eastAsiaTheme="minorHAnsi" w:hAnsi="Arial" w:cs="Arial"/>
+                <w:color w:val="000000"/>
+                <w:sz w:val="20"/>
+                <w:szCs w:val="20"/>
+                <w:lang w:eastAsia="en-US"/>
+              </w:rPr>
+            </w:pPr>
+            <w:r>
+              <w:rPr>
+                <w:rFonts w:ascii="Arial" w:eastAsiaTheme="minorHAnsi" w:hAnsi="Arial" w:cs="Arial"/>
+                <w:color w:val="000000"/>
+                <w:sz w:val="20"/>
+                <w:szCs w:val="20"/>
+                <w:lang w:eastAsia="en-US"/>
+              </w:rPr>
+              <w:t>RESULTADO DO TESTE</w:t>
+            </w:r>
+          </w:p>
+        </w:tc>
+        <w:tc>
+          <w:tcPr>
+            <w:tcW w:w="4322" w:type="dxa"/>
+          </w:tcPr>
+          <w:p>
+            <w:pPr>
+              <w:spacing w:after="200" w:line="276" w:lineRule="auto"/>
+              <w:rPr>
+                <w:rFonts w:ascii="Arial" w:hAnsi="Arial" w:cs="Arial"/>
+                <w:b/>
+              </w:rPr>
+            </w:pPr>
+            <w:r>
+              <w:rPr>
+                <w:rFonts w:ascii="Arial" w:eastAsiaTheme="minorHAnsi" w:hAnsi="Arial" w:cs="Arial"/>
+                <w:color w:val="000000"/>
+                <w:sz w:val="20"/>
+                <w:szCs w:val="20"/>
+                <w:lang w:eastAsia="en-US"/>
+              </w:rPr>
+              <w:t>SUCESSO.</w:t>
+            </w:r>
+          </w:p>
+        </w:tc>
+      </w:tr>
+    </w:tbl>
+    <w:p>
+      <w:pPr>
+        <w:spacing w:after="200" w:line="276" w:lineRule="auto"/>
+        <w:rPr>
+          <w:rFonts w:ascii="Arial" w:hAnsi="Arial" w:cs="Arial"/>
+          <w:b/>
+        </w:rPr>
+      </w:pPr>
+    </w:p>
+    <w:tbl>
+      <w:tblPr>
+        <w:tblStyle w:val="Tabelacomgrade"/>
+        <w:tblW w:w="0" w:type="auto"/>
+        <w:tblLook w:val="04A0" w:firstRow="1" w:lastRow="0" w:firstColumn="1" w:lastColumn="0" w:noHBand="0" w:noVBand="1"/>
+      </w:tblPr>
+      <w:tblGrid>
+        <w:gridCol w:w="3934"/>
+        <w:gridCol w:w="4786"/>
+      </w:tblGrid>
+      <w:tr>
+        <w:tc>
+          <w:tcPr>
+            <w:tcW w:w="4322" w:type="dxa"/>
+          </w:tcPr>
+          <w:p>
+            <w:pPr>
+              <w:spacing w:after="200" w:line="276" w:lineRule="auto"/>
+              <w:rPr>
+                <w:rFonts w:ascii="Arial" w:hAnsi="Arial" w:cs="Arial"/>
+                <w:b/>
+              </w:rPr>
+            </w:pPr>
+            <w:r>
+              <w:rPr>
+                <w:rFonts w:ascii="Arial" w:eastAsiaTheme="minorHAnsi" w:hAnsi="Arial" w:cs="Arial"/>
+                <w:b/>
+                <w:bCs/>
+                <w:color w:val="000000"/>
+                <w:sz w:val="20"/>
+                <w:szCs w:val="20"/>
+                <w:lang w:eastAsia="en-US"/>
+              </w:rPr>
+              <w:lastRenderedPageBreak/>
+              <w:t>ID</w:t>
+            </w:r>
+          </w:p>
+        </w:tc>
+        <w:tc>
+          <w:tcPr>
+            <w:tcW w:w="4322" w:type="dxa"/>
+          </w:tcPr>
+          <w:p>
+            <w:pPr>
+              <w:spacing w:after="200" w:line="276" w:lineRule="auto"/>
+              <w:rPr>
+                <w:rFonts w:ascii="Arial" w:hAnsi="Arial" w:cs="Arial"/>
+                <w:b/>
+              </w:rPr>
+            </w:pPr>
+            <w:r>
+              <w:rPr>
+                <w:rFonts w:ascii="Arial" w:eastAsiaTheme="minorHAnsi" w:hAnsi="Arial" w:cs="Arial"/>
+                <w:color w:val="000000"/>
+                <w:sz w:val="20"/>
+                <w:szCs w:val="20"/>
+                <w:lang w:eastAsia="en-US"/>
+              </w:rPr>
+              <w:t>CSU002_</w:t>
+            </w:r>
+            <w:proofErr w:type="gramStart"/>
+            <w:r>
+              <w:rPr>
+                <w:rFonts w:ascii="Arial" w:eastAsiaTheme="minorHAnsi" w:hAnsi="Arial" w:cs="Arial"/>
+                <w:color w:val="000000"/>
+                <w:sz w:val="20"/>
+                <w:szCs w:val="20"/>
+                <w:lang w:eastAsia="en-US"/>
+              </w:rPr>
+              <w:t>ConsultarChamadosUsuario_CT001FB01</w:t>
+            </w:r>
+            <w:proofErr w:type="gramEnd"/>
+          </w:p>
+        </w:tc>
+      </w:tr>
+      <w:tr>
+        <w:tc>
+          <w:tcPr>
+            <w:tcW w:w="4322" w:type="dxa"/>
+          </w:tcPr>
+          <w:p>
+            <w:pPr>
+              <w:spacing w:after="200" w:line="276" w:lineRule="auto"/>
+              <w:rPr>
+                <w:rFonts w:ascii="Arial" w:hAnsi="Arial" w:cs="Arial"/>
+                <w:b/>
+              </w:rPr>
+            </w:pPr>
+            <w:r>
+              <w:rPr>
+                <w:rFonts w:ascii="Arial" w:eastAsiaTheme="minorHAnsi" w:hAnsi="Arial" w:cs="Arial"/>
+                <w:b/>
+                <w:bCs/>
+                <w:color w:val="000000"/>
+                <w:sz w:val="20"/>
+                <w:szCs w:val="20"/>
+                <w:lang w:eastAsia="en-US"/>
+              </w:rPr>
+              <w:t>Objetivo</w:t>
+            </w:r>
+          </w:p>
+        </w:tc>
+        <w:tc>
+          <w:tcPr>
+            <w:tcW w:w="4322" w:type="dxa"/>
+          </w:tcPr>
+          <w:p>
+            <w:pPr>
+              <w:spacing w:after="200" w:line="276" w:lineRule="auto"/>
+              <w:rPr>
+                <w:rFonts w:ascii="Arial" w:hAnsi="Arial" w:cs="Arial"/>
+                <w:b/>
+              </w:rPr>
+            </w:pPr>
+            <w:r>
+              <w:rPr>
+                <w:rFonts w:ascii="Arial" w:eastAsiaTheme="minorHAnsi" w:hAnsi="Arial" w:cs="Arial"/>
+                <w:color w:val="000000"/>
+                <w:sz w:val="20"/>
+                <w:szCs w:val="20"/>
+                <w:lang w:eastAsia="en-US"/>
+              </w:rPr>
+              <w:t>Permitir ao usuário visualizar os chamados abertos por ele.</w:t>
+            </w:r>
+          </w:p>
+        </w:tc>
+      </w:tr>
+      <w:tr>
+        <w:tc>
+          <w:tcPr>
+            <w:tcW w:w="4322" w:type="dxa"/>
+          </w:tcPr>
+          <w:p>
+            <w:pPr>
+              <w:spacing w:after="200" w:line="276" w:lineRule="auto"/>
+              <w:rPr>
+                <w:rFonts w:ascii="Arial" w:hAnsi="Arial" w:cs="Arial"/>
+                <w:b/>
+              </w:rPr>
+            </w:pPr>
+            <w:r>
+              <w:rPr>
+                <w:rFonts w:ascii="Arial" w:eastAsiaTheme="minorHAnsi" w:hAnsi="Arial" w:cs="Arial"/>
+                <w:b/>
+                <w:bCs/>
+                <w:color w:val="000000"/>
+                <w:sz w:val="20"/>
+                <w:szCs w:val="20"/>
+                <w:lang w:eastAsia="en-US"/>
+              </w:rPr>
+              <w:t>Pré-Condição</w:t>
+            </w:r>
+          </w:p>
+        </w:tc>
+        <w:tc>
+          <w:tcPr>
+            <w:tcW w:w="4322" w:type="dxa"/>
+          </w:tcPr>
+          <w:p>
+            <w:pPr>
+              <w:spacing w:after="200" w:line="276" w:lineRule="auto"/>
+              <w:rPr>
+                <w:rFonts w:ascii="Arial" w:hAnsi="Arial" w:cs="Arial"/>
+                <w:b/>
+              </w:rPr>
+            </w:pPr>
+            <w:r>
+              <w:rPr>
+                <w:rFonts w:ascii="Arial" w:eastAsiaTheme="minorHAnsi" w:hAnsi="Arial" w:cs="Arial"/>
+                <w:color w:val="000000"/>
+                <w:sz w:val="20"/>
+                <w:szCs w:val="20"/>
+                <w:lang w:eastAsia="en-US"/>
+              </w:rPr>
+              <w:t>O usuário deve estar identificado pelo sistema.</w:t>
+            </w:r>
+          </w:p>
+        </w:tc>
+      </w:tr>
+      <w:tr>
+        <w:tc>
+          <w:tcPr>
+            <w:tcW w:w="4322" w:type="dxa"/>
+          </w:tcPr>
+          <w:p>
+            <w:pPr>
+              <w:spacing w:after="200" w:line="276" w:lineRule="auto"/>
+              <w:rPr>
+                <w:rFonts w:ascii="Arial" w:hAnsi="Arial" w:cs="Arial"/>
+                <w:b/>
+              </w:rPr>
+            </w:pPr>
+            <w:r>
+              <w:rPr>
+                <w:rFonts w:ascii="Arial" w:eastAsiaTheme="minorHAnsi" w:hAnsi="Arial" w:cs="Arial"/>
+                <w:b/>
+                <w:bCs/>
+                <w:color w:val="000000"/>
+                <w:sz w:val="20"/>
+                <w:szCs w:val="20"/>
+                <w:lang w:eastAsia="en-US"/>
+              </w:rPr>
+              <w:t>Data de realização</w:t>
+            </w:r>
+          </w:p>
+        </w:tc>
+        <w:tc>
+          <w:tcPr>
+            <w:tcW w:w="4322" w:type="dxa"/>
+          </w:tcPr>
+          <w:p>
+            <w:pPr>
+              <w:spacing w:after="200" w:line="276" w:lineRule="auto"/>
+              <w:rPr>
+                <w:rFonts w:ascii="Arial" w:hAnsi="Arial" w:cs="Arial"/>
+                <w:b/>
+              </w:rPr>
+            </w:pPr>
+            <w:r>
+              <w:rPr>
+                <w:rFonts w:ascii="Arial" w:eastAsiaTheme="minorHAnsi" w:hAnsi="Arial" w:cs="Arial"/>
+                <w:color w:val="000000"/>
+                <w:sz w:val="20"/>
+                <w:szCs w:val="20"/>
+                <w:lang w:eastAsia="en-US"/>
+              </w:rPr>
+              <w:t>19/05/2016</w:t>
+            </w:r>
+          </w:p>
+        </w:tc>
+      </w:tr>
+      <w:tr>
+        <w:tc>
+          <w:tcPr>
+            <w:tcW w:w="4322" w:type="dxa"/>
+          </w:tcPr>
+          <w:p>
+            <w:pPr>
+              <w:spacing w:after="200" w:line="276" w:lineRule="auto"/>
+              <w:rPr>
+                <w:rFonts w:ascii="Arial" w:hAnsi="Arial" w:cs="Arial"/>
+                <w:b/>
+              </w:rPr>
+            </w:pPr>
+            <w:r>
+              <w:rPr>
+                <w:rFonts w:ascii="Arial" w:eastAsiaTheme="minorHAnsi" w:hAnsi="Arial" w:cs="Arial"/>
+                <w:b/>
+                <w:bCs/>
+                <w:color w:val="000000"/>
+                <w:sz w:val="20"/>
+                <w:szCs w:val="20"/>
+                <w:lang w:eastAsia="en-US"/>
+              </w:rPr>
+              <w:t>Procedimentos</w:t>
+            </w:r>
+          </w:p>
+        </w:tc>
+        <w:tc>
+          <w:tcPr>
+            <w:tcW w:w="4322" w:type="dxa"/>
+          </w:tcPr>
+          <w:p>
+            <w:pPr>
+              <w:spacing w:after="200" w:line="276" w:lineRule="auto"/>
+              <w:rPr>
+                <w:rFonts w:ascii="Arial" w:hAnsi="Arial" w:cs="Arial"/>
+                <w:b/>
+              </w:rPr>
+            </w:pPr>
+            <w:r>
+              <w:rPr>
+                <w:rFonts w:ascii="Arial" w:eastAsiaTheme="minorHAnsi" w:hAnsi="Arial" w:cs="Arial"/>
+                <w:b/>
+                <w:bCs/>
+                <w:color w:val="000000"/>
+                <w:sz w:val="20"/>
+                <w:szCs w:val="20"/>
+                <w:lang w:eastAsia="en-US"/>
+              </w:rPr>
+              <w:t>Resultados esperados</w:t>
+            </w:r>
+          </w:p>
+        </w:tc>
+      </w:tr>
+      <w:tr>
+        <w:tc>
+          <w:tcPr>
+            <w:tcW w:w="4322" w:type="dxa"/>
+          </w:tcPr>
+          <w:p>
+            <w:pPr>
+              <w:spacing w:after="200" w:line="276" w:lineRule="auto"/>
+              <w:rPr>
+                <w:rFonts w:ascii="Arial" w:hAnsi="Arial" w:cs="Arial"/>
+                <w:b/>
+              </w:rPr>
+            </w:pPr>
+            <w:r>
+              <w:rPr>
+                <w:rFonts w:ascii="Arial" w:eastAsiaTheme="minorHAnsi" w:hAnsi="Arial" w:cs="Arial"/>
+                <w:color w:val="000000"/>
+                <w:sz w:val="20"/>
+                <w:szCs w:val="20"/>
+                <w:lang w:eastAsia="en-US"/>
+              </w:rPr>
+              <w:t xml:space="preserve">Selecionar o </w:t>
+            </w:r>
+            <w:proofErr w:type="gramStart"/>
+            <w:r>
+              <w:rPr>
+                <w:rFonts w:ascii="Arial" w:eastAsiaTheme="minorHAnsi" w:hAnsi="Arial" w:cs="Arial"/>
+                <w:color w:val="000000"/>
+                <w:sz w:val="20"/>
+                <w:szCs w:val="20"/>
+                <w:lang w:eastAsia="en-US"/>
+              </w:rPr>
+              <w:t>menu</w:t>
+            </w:r>
+            <w:proofErr w:type="gramEnd"/>
+            <w:r>
+              <w:rPr>
+                <w:rFonts w:ascii="Arial" w:eastAsiaTheme="minorHAnsi" w:hAnsi="Arial" w:cs="Arial"/>
+                <w:color w:val="000000"/>
+                <w:sz w:val="20"/>
+                <w:szCs w:val="20"/>
+                <w:lang w:eastAsia="en-US"/>
+              </w:rPr>
+              <w:t xml:space="preserve"> "Chamados"</w:t>
+            </w:r>
+          </w:p>
+        </w:tc>
+        <w:tc>
+          <w:tcPr>
+            <w:tcW w:w="4322" w:type="dxa"/>
+          </w:tcPr>
+          <w:p>
+            <w:pPr>
+              <w:spacing w:after="200" w:line="276" w:lineRule="auto"/>
+              <w:rPr>
+                <w:rFonts w:ascii="Arial" w:hAnsi="Arial" w:cs="Arial"/>
+                <w:b/>
+              </w:rPr>
+            </w:pPr>
+            <w:r>
+              <w:rPr>
+                <w:rFonts w:ascii="Arial" w:eastAsiaTheme="minorHAnsi" w:hAnsi="Arial" w:cs="Arial"/>
+                <w:color w:val="000000"/>
+                <w:sz w:val="20"/>
+                <w:szCs w:val="20"/>
+                <w:lang w:eastAsia="en-US"/>
+              </w:rPr>
+              <w:t>Exibe opções adicionais</w:t>
+            </w:r>
+          </w:p>
+        </w:tc>
+      </w:tr>
+      <w:tr>
+        <w:tc>
+          <w:tcPr>
+            <w:tcW w:w="4322" w:type="dxa"/>
+          </w:tcPr>
+          <w:p>
+            <w:pPr>
+              <w:spacing w:after="200" w:line="276" w:lineRule="auto"/>
+              <w:rPr>
+                <w:rFonts w:ascii="Arial" w:hAnsi="Arial" w:cs="Arial"/>
+                <w:b/>
+              </w:rPr>
+            </w:pPr>
+            <w:r>
+              <w:rPr>
+                <w:rFonts w:ascii="Arial" w:eastAsiaTheme="minorHAnsi" w:hAnsi="Arial" w:cs="Arial"/>
+                <w:color w:val="000000"/>
+                <w:sz w:val="20"/>
+                <w:szCs w:val="20"/>
+                <w:lang w:eastAsia="en-US"/>
+              </w:rPr>
+              <w:t>Selecionar a opção "Meus chamados"</w:t>
+            </w:r>
+          </w:p>
+        </w:tc>
+        <w:tc>
+          <w:tcPr>
+            <w:tcW w:w="4322" w:type="dxa"/>
+          </w:tcPr>
+          <w:p>
+            <w:pPr>
+              <w:spacing w:after="200" w:line="276" w:lineRule="auto"/>
+              <w:rPr>
+                <w:rFonts w:ascii="Arial" w:hAnsi="Arial" w:cs="Arial"/>
+                <w:b/>
+              </w:rPr>
+            </w:pPr>
+            <w:r>
+              <w:rPr>
+                <w:rFonts w:ascii="Arial" w:eastAsiaTheme="minorHAnsi" w:hAnsi="Arial" w:cs="Arial"/>
+                <w:color w:val="000000"/>
+                <w:sz w:val="20"/>
+                <w:szCs w:val="20"/>
+                <w:lang w:eastAsia="en-US"/>
+              </w:rPr>
+              <w:t>Exibe tela com todos os chamados abertos pelo usuário</w:t>
+            </w:r>
+          </w:p>
+        </w:tc>
+      </w:tr>
+      <w:tr>
+        <w:tc>
+          <w:tcPr>
+            <w:tcW w:w="4322" w:type="dxa"/>
+          </w:tcPr>
+          <w:p>
+            <w:pPr>
+              <w:spacing w:after="200" w:line="276" w:lineRule="auto"/>
+              <w:rPr>
+                <w:rFonts w:ascii="Arial" w:eastAsiaTheme="minorHAnsi" w:hAnsi="Arial" w:cs="Arial"/>
+                <w:color w:val="000000"/>
+                <w:sz w:val="20"/>
+                <w:szCs w:val="20"/>
+                <w:lang w:eastAsia="en-US"/>
+              </w:rPr>
+            </w:pPr>
+            <w:r>
+              <w:rPr>
+                <w:rFonts w:ascii="Arial" w:eastAsiaTheme="minorHAnsi" w:hAnsi="Arial" w:cs="Arial"/>
+                <w:color w:val="000000"/>
+                <w:sz w:val="20"/>
+                <w:szCs w:val="20"/>
+                <w:lang w:eastAsia="en-US"/>
+              </w:rPr>
+              <w:t>Selecionar a opção "Meus chamados"</w:t>
+            </w:r>
+          </w:p>
+        </w:tc>
+        <w:tc>
+          <w:tcPr>
+            <w:tcW w:w="4322" w:type="dxa"/>
+          </w:tcPr>
+          <w:p>
+            <w:pPr>
+              <w:spacing w:after="200" w:line="276" w:lineRule="auto"/>
+              <w:rPr>
+                <w:rFonts w:ascii="Arial" w:hAnsi="Arial" w:cs="Arial"/>
+                <w:b/>
+              </w:rPr>
+            </w:pPr>
+          </w:p>
+        </w:tc>
+      </w:tr>
+      <w:tr>
+        <w:tc>
+          <w:tcPr>
+            <w:tcW w:w="4322" w:type="dxa"/>
+          </w:tcPr>
+          <w:p>
+            <w:pPr>
+              <w:spacing w:after="200" w:line="276" w:lineRule="auto"/>
+              <w:rPr>
+                <w:rFonts w:ascii="Arial" w:eastAsiaTheme="minorHAnsi" w:hAnsi="Arial" w:cs="Arial"/>
+                <w:color w:val="000000"/>
+                <w:sz w:val="20"/>
+                <w:szCs w:val="20"/>
+                <w:lang w:eastAsia="en-US"/>
+              </w:rPr>
+            </w:pPr>
+            <w:r>
+              <w:rPr>
+                <w:rFonts w:ascii="Arial" w:eastAsiaTheme="minorHAnsi" w:hAnsi="Arial" w:cs="Arial"/>
+                <w:color w:val="000000"/>
+                <w:sz w:val="20"/>
+                <w:szCs w:val="20"/>
+                <w:lang w:eastAsia="en-US"/>
+              </w:rPr>
+              <w:t>RESULTADO DO TESTE</w:t>
+            </w:r>
+          </w:p>
+        </w:tc>
+        <w:tc>
+          <w:tcPr>
+            <w:tcW w:w="4322" w:type="dxa"/>
+          </w:tcPr>
+          <w:p>
+            <w:pPr>
+              <w:spacing w:after="200" w:line="276" w:lineRule="auto"/>
+              <w:rPr>
+                <w:rFonts w:ascii="Arial" w:hAnsi="Arial" w:cs="Arial"/>
+                <w:b/>
+              </w:rPr>
+            </w:pPr>
+            <w:r>
+              <w:rPr>
+                <w:rFonts w:ascii="Arial" w:eastAsiaTheme="minorHAnsi" w:hAnsi="Arial" w:cs="Arial"/>
+                <w:color w:val="000000"/>
+                <w:sz w:val="20"/>
+                <w:szCs w:val="20"/>
+                <w:lang w:eastAsia="en-US"/>
+              </w:rPr>
+              <w:t>SUCESSO.</w:t>
+            </w:r>
+          </w:p>
+        </w:tc>
+      </w:tr>
+    </w:tbl>
+    <w:p>
+      <w:pPr>
+        <w:spacing w:after="200" w:line="276" w:lineRule="auto"/>
+        <w:rPr>
+          <w:rFonts w:ascii="Arial" w:hAnsi="Arial" w:cs="Arial"/>
+          <w:b/>
+        </w:rPr>
+      </w:pPr>
+    </w:p>
+    <w:tbl>
+      <w:tblPr>
+        <w:tblStyle w:val="Tabelacomgrade"/>
+        <w:tblW w:w="0" w:type="auto"/>
+        <w:tblLook w:val="04A0" w:firstRow="1" w:lastRow="0" w:firstColumn="1" w:lastColumn="0" w:noHBand="0" w:noVBand="1"/>
+      </w:tblPr>
+      <w:tblGrid>
+        <w:gridCol w:w="3934"/>
+        <w:gridCol w:w="4786"/>
+      </w:tblGrid>
+      <w:tr>
+        <w:tc>
+          <w:tcPr>
+            <w:tcW w:w="4322" w:type="dxa"/>
+          </w:tcPr>
+          <w:p>
+            <w:pPr>
+              <w:spacing w:after="200" w:line="276" w:lineRule="auto"/>
+              <w:rPr>
+                <w:rFonts w:ascii="Arial" w:hAnsi="Arial" w:cs="Arial"/>
+                <w:b/>
+              </w:rPr>
+            </w:pPr>
+            <w:r>
+              <w:rPr>
+                <w:rFonts w:ascii="Arial" w:eastAsiaTheme="minorHAnsi" w:hAnsi="Arial" w:cs="Arial"/>
+                <w:b/>
+                <w:bCs/>
+                <w:color w:val="000000"/>
+                <w:sz w:val="20"/>
+                <w:szCs w:val="20"/>
+                <w:lang w:eastAsia="en-US"/>
+              </w:rPr>
+              <w:t>ID</w:t>
+            </w:r>
+          </w:p>
+        </w:tc>
+        <w:tc>
+          <w:tcPr>
+            <w:tcW w:w="4322" w:type="dxa"/>
+          </w:tcPr>
+          <w:p>
+            <w:pPr>
+              <w:spacing w:after="200" w:line="276" w:lineRule="auto"/>
+              <w:rPr>
+                <w:rFonts w:ascii="Arial" w:hAnsi="Arial" w:cs="Arial"/>
+                <w:b/>
+              </w:rPr>
+            </w:pPr>
+            <w:r>
+              <w:rPr>
+                <w:rFonts w:ascii="Arial" w:eastAsiaTheme="minorHAnsi" w:hAnsi="Arial" w:cs="Arial"/>
+                <w:color w:val="000000"/>
+                <w:sz w:val="20"/>
+                <w:szCs w:val="20"/>
+                <w:lang w:eastAsia="en-US"/>
+              </w:rPr>
+              <w:t>CSU002_</w:t>
+            </w:r>
+            <w:proofErr w:type="gramStart"/>
+            <w:r>
+              <w:rPr>
+                <w:rFonts w:ascii="Arial" w:eastAsiaTheme="minorHAnsi" w:hAnsi="Arial" w:cs="Arial"/>
+                <w:color w:val="000000"/>
+                <w:sz w:val="20"/>
+                <w:szCs w:val="20"/>
+                <w:lang w:eastAsia="en-US"/>
+              </w:rPr>
+              <w:t>ConsultarChamadosUsuario_CT001FB01</w:t>
+            </w:r>
+            <w:proofErr w:type="gramEnd"/>
+          </w:p>
+        </w:tc>
+      </w:tr>
+      <w:tr>
+        <w:tc>
+          <w:tcPr>
+            <w:tcW w:w="4322" w:type="dxa"/>
+          </w:tcPr>
+          <w:p>
+            <w:pPr>
+              <w:spacing w:after="200" w:line="276" w:lineRule="auto"/>
+              <w:rPr>
+                <w:rFonts w:ascii="Arial" w:hAnsi="Arial" w:cs="Arial"/>
+                <w:b/>
+              </w:rPr>
+            </w:pPr>
+            <w:r>
+              <w:rPr>
+                <w:rFonts w:ascii="Arial" w:eastAsiaTheme="minorHAnsi" w:hAnsi="Arial" w:cs="Arial"/>
+                <w:b/>
+                <w:bCs/>
+                <w:color w:val="000000"/>
+                <w:sz w:val="20"/>
+                <w:szCs w:val="20"/>
+                <w:lang w:eastAsia="en-US"/>
+              </w:rPr>
+              <w:t>Objetivo</w:t>
+            </w:r>
+          </w:p>
+        </w:tc>
+        <w:tc>
+          <w:tcPr>
+            <w:tcW w:w="4322" w:type="dxa"/>
+          </w:tcPr>
+          <w:p>
+            <w:pPr>
+              <w:spacing w:after="200" w:line="276" w:lineRule="auto"/>
+              <w:rPr>
+                <w:rFonts w:ascii="Arial" w:hAnsi="Arial" w:cs="Arial"/>
+                <w:b/>
+              </w:rPr>
+            </w:pPr>
+            <w:r>
+              <w:rPr>
+                <w:rFonts w:ascii="Arial" w:eastAsiaTheme="minorHAnsi" w:hAnsi="Arial" w:cs="Arial"/>
+                <w:color w:val="000000"/>
+                <w:sz w:val="20"/>
+                <w:szCs w:val="20"/>
+                <w:lang w:eastAsia="en-US"/>
+              </w:rPr>
+              <w:t>Permitir ao usuário visualizar os chamados abertos por ele.</w:t>
+            </w:r>
+          </w:p>
+        </w:tc>
+      </w:tr>
+      <w:tr>
+        <w:tc>
+          <w:tcPr>
+            <w:tcW w:w="4322" w:type="dxa"/>
+          </w:tcPr>
+          <w:p>
+            <w:pPr>
+              <w:spacing w:after="200" w:line="276" w:lineRule="auto"/>
+              <w:rPr>
+                <w:rFonts w:ascii="Arial" w:hAnsi="Arial" w:cs="Arial"/>
+                <w:b/>
+              </w:rPr>
+            </w:pPr>
+            <w:r>
+              <w:rPr>
+                <w:rFonts w:ascii="Arial" w:eastAsiaTheme="minorHAnsi" w:hAnsi="Arial" w:cs="Arial"/>
+                <w:b/>
+                <w:bCs/>
+                <w:color w:val="000000"/>
+                <w:sz w:val="20"/>
+                <w:szCs w:val="20"/>
+                <w:lang w:eastAsia="en-US"/>
+              </w:rPr>
+              <w:t>Pré-Condição</w:t>
+            </w:r>
+          </w:p>
+        </w:tc>
+        <w:tc>
+          <w:tcPr>
+            <w:tcW w:w="4322" w:type="dxa"/>
+          </w:tcPr>
+          <w:p>
+            <w:pPr>
+              <w:spacing w:after="200" w:line="276" w:lineRule="auto"/>
+              <w:rPr>
+                <w:rFonts w:ascii="Arial" w:hAnsi="Arial" w:cs="Arial"/>
+                <w:b/>
+              </w:rPr>
+            </w:pPr>
+            <w:r>
+              <w:rPr>
+                <w:rFonts w:ascii="Arial" w:eastAsiaTheme="minorHAnsi" w:hAnsi="Arial" w:cs="Arial"/>
+                <w:color w:val="000000"/>
+                <w:sz w:val="20"/>
+                <w:szCs w:val="20"/>
+                <w:lang w:eastAsia="en-US"/>
+              </w:rPr>
+              <w:t>O usuário deve estar identificado pelo sistema.</w:t>
+            </w:r>
+          </w:p>
+        </w:tc>
+      </w:tr>
+      <w:tr>
+        <w:tc>
+          <w:tcPr>
+            <w:tcW w:w="4322" w:type="dxa"/>
+          </w:tcPr>
+          <w:p>
+            <w:pPr>
+              <w:spacing w:after="200" w:line="276" w:lineRule="auto"/>
+              <w:rPr>
+                <w:rFonts w:ascii="Arial" w:hAnsi="Arial" w:cs="Arial"/>
+                <w:b/>
+              </w:rPr>
+            </w:pPr>
+            <w:r>
+              <w:rPr>
+                <w:rFonts w:ascii="Arial" w:eastAsiaTheme="minorHAnsi" w:hAnsi="Arial" w:cs="Arial"/>
+                <w:b/>
+                <w:bCs/>
+                <w:color w:val="000000"/>
+                <w:sz w:val="20"/>
+                <w:szCs w:val="20"/>
+                <w:lang w:eastAsia="en-US"/>
+              </w:rPr>
+              <w:t>Data de realização</w:t>
+            </w:r>
+          </w:p>
+        </w:tc>
+        <w:tc>
+          <w:tcPr>
+            <w:tcW w:w="4322" w:type="dxa"/>
+          </w:tcPr>
+          <w:p>
+            <w:pPr>
+              <w:spacing w:after="200" w:line="276" w:lineRule="auto"/>
+              <w:rPr>
+                <w:rFonts w:ascii="Arial" w:hAnsi="Arial" w:cs="Arial"/>
+                <w:b/>
+              </w:rPr>
+            </w:pPr>
+            <w:r>
+              <w:rPr>
+                <w:rFonts w:ascii="Arial" w:eastAsiaTheme="minorHAnsi" w:hAnsi="Arial" w:cs="Arial"/>
+                <w:color w:val="000000"/>
+                <w:sz w:val="20"/>
+                <w:szCs w:val="20"/>
+                <w:lang w:eastAsia="en-US"/>
+              </w:rPr>
+              <w:t>19/05/2016</w:t>
+            </w:r>
+          </w:p>
+        </w:tc>
+      </w:tr>
+      <w:tr>
+        <w:tc>
+          <w:tcPr>
+            <w:tcW w:w="4322" w:type="dxa"/>
+          </w:tcPr>
+          <w:p>
+            <w:pPr>
+              <w:spacing w:after="200" w:line="276" w:lineRule="auto"/>
+              <w:rPr>
+                <w:rFonts w:ascii="Arial" w:hAnsi="Arial" w:cs="Arial"/>
+                <w:b/>
+              </w:rPr>
+            </w:pPr>
+            <w:r>
+              <w:rPr>
+                <w:rFonts w:ascii="Arial" w:eastAsiaTheme="minorHAnsi" w:hAnsi="Arial" w:cs="Arial"/>
+                <w:b/>
+                <w:bCs/>
+                <w:color w:val="000000"/>
+                <w:sz w:val="20"/>
+                <w:szCs w:val="20"/>
+                <w:lang w:eastAsia="en-US"/>
+              </w:rPr>
+              <w:t>Procedimentos</w:t>
+            </w:r>
+          </w:p>
+        </w:tc>
+        <w:tc>
+          <w:tcPr>
+            <w:tcW w:w="4322" w:type="dxa"/>
+          </w:tcPr>
+          <w:p>
+            <w:pPr>
+              <w:spacing w:after="200" w:line="276" w:lineRule="auto"/>
+              <w:rPr>
+                <w:rFonts w:ascii="Arial" w:hAnsi="Arial" w:cs="Arial"/>
+                <w:b/>
+              </w:rPr>
+            </w:pPr>
+            <w:r>
+              <w:rPr>
+                <w:rFonts w:ascii="Arial" w:eastAsiaTheme="minorHAnsi" w:hAnsi="Arial" w:cs="Arial"/>
+                <w:b/>
+                <w:bCs/>
+                <w:color w:val="000000"/>
+                <w:sz w:val="20"/>
+                <w:szCs w:val="20"/>
+                <w:lang w:eastAsia="en-US"/>
+              </w:rPr>
+              <w:t>Resultados esperados</w:t>
+            </w:r>
+          </w:p>
+        </w:tc>
+      </w:tr>
+      <w:tr>
+        <w:tc>
+          <w:tcPr>
+            <w:tcW w:w="4322" w:type="dxa"/>
+          </w:tcPr>
+          <w:p>
+            <w:pPr>
+              <w:spacing w:after="200" w:line="276" w:lineRule="auto"/>
+              <w:rPr>
+                <w:rFonts w:ascii="Arial" w:hAnsi="Arial" w:cs="Arial"/>
+                <w:b/>
+              </w:rPr>
+            </w:pPr>
+            <w:r>
+              <w:rPr>
+                <w:rFonts w:ascii="Arial" w:eastAsiaTheme="minorHAnsi" w:hAnsi="Arial" w:cs="Arial"/>
+                <w:color w:val="000000"/>
+                <w:sz w:val="20"/>
+                <w:szCs w:val="20"/>
+                <w:lang w:eastAsia="en-US"/>
+              </w:rPr>
+              <w:t xml:space="preserve">Selecionar o </w:t>
+            </w:r>
+            <w:proofErr w:type="gramStart"/>
+            <w:r>
+              <w:rPr>
+                <w:rFonts w:ascii="Arial" w:eastAsiaTheme="minorHAnsi" w:hAnsi="Arial" w:cs="Arial"/>
+                <w:color w:val="000000"/>
+                <w:sz w:val="20"/>
+                <w:szCs w:val="20"/>
+                <w:lang w:eastAsia="en-US"/>
+              </w:rPr>
+              <w:t>menu</w:t>
+            </w:r>
+            <w:proofErr w:type="gramEnd"/>
+            <w:r>
+              <w:rPr>
+                <w:rFonts w:ascii="Arial" w:eastAsiaTheme="minorHAnsi" w:hAnsi="Arial" w:cs="Arial"/>
+                <w:color w:val="000000"/>
+                <w:sz w:val="20"/>
+                <w:szCs w:val="20"/>
+                <w:lang w:eastAsia="en-US"/>
+              </w:rPr>
+              <w:t xml:space="preserve"> "Chamados"</w:t>
+            </w:r>
+          </w:p>
+        </w:tc>
+        <w:tc>
+          <w:tcPr>
+            <w:tcW w:w="4322" w:type="dxa"/>
+          </w:tcPr>
+          <w:p>
+            <w:pPr>
+              <w:spacing w:after="200" w:line="276" w:lineRule="auto"/>
+              <w:rPr>
+                <w:rFonts w:ascii="Arial" w:hAnsi="Arial" w:cs="Arial"/>
+                <w:b/>
+              </w:rPr>
+            </w:pPr>
+            <w:r>
+              <w:rPr>
+                <w:rFonts w:ascii="Arial" w:eastAsiaTheme="minorHAnsi" w:hAnsi="Arial" w:cs="Arial"/>
+                <w:color w:val="000000"/>
+                <w:sz w:val="20"/>
+                <w:szCs w:val="20"/>
+                <w:lang w:eastAsia="en-US"/>
+              </w:rPr>
+              <w:t>Exibe opções adicionais</w:t>
+            </w:r>
+          </w:p>
+        </w:tc>
+      </w:tr>
+      <w:tr>
+        <w:tc>
+          <w:tcPr>
+            <w:tcW w:w="4322" w:type="dxa"/>
+          </w:tcPr>
+          <w:p>
+            <w:pPr>
+              <w:spacing w:after="200" w:line="276" w:lineRule="auto"/>
+              <w:rPr>
+                <w:rFonts w:ascii="Arial" w:hAnsi="Arial" w:cs="Arial"/>
+                <w:b/>
+              </w:rPr>
+            </w:pPr>
+            <w:r>
+              <w:rPr>
+                <w:rFonts w:ascii="Arial" w:eastAsiaTheme="minorHAnsi" w:hAnsi="Arial" w:cs="Arial"/>
+                <w:color w:val="000000"/>
+                <w:sz w:val="20"/>
+                <w:szCs w:val="20"/>
+                <w:lang w:eastAsia="en-US"/>
+              </w:rPr>
+              <w:t>Selecionar a opção "Meus chamados"</w:t>
+            </w:r>
+          </w:p>
+        </w:tc>
+        <w:tc>
+          <w:tcPr>
+            <w:tcW w:w="4322" w:type="dxa"/>
+          </w:tcPr>
+          <w:p>
+            <w:pPr>
+              <w:spacing w:after="200" w:line="276" w:lineRule="auto"/>
+              <w:rPr>
+                <w:rFonts w:ascii="Arial" w:hAnsi="Arial" w:cs="Arial"/>
+                <w:b/>
+              </w:rPr>
+            </w:pPr>
+            <w:r>
+              <w:rPr>
+                <w:rFonts w:ascii="Arial" w:eastAsiaTheme="minorHAnsi" w:hAnsi="Arial" w:cs="Arial"/>
+                <w:color w:val="000000"/>
+                <w:sz w:val="20"/>
+                <w:szCs w:val="20"/>
+                <w:lang w:eastAsia="en-US"/>
+              </w:rPr>
+              <w:t>Exibe tela com todos os chamados abertos pelo usuário</w:t>
+            </w:r>
+          </w:p>
+        </w:tc>
+      </w:tr>
+      <w:tr>
+        <w:tc>
+          <w:tcPr>
+            <w:tcW w:w="4322" w:type="dxa"/>
+          </w:tcPr>
+          <w:p>
+            <w:pPr>
+              <w:spacing w:after="200" w:line="276" w:lineRule="auto"/>
+              <w:rPr>
+                <w:rFonts w:ascii="Arial" w:eastAsiaTheme="minorHAnsi" w:hAnsi="Arial" w:cs="Arial"/>
+                <w:color w:val="000000"/>
+                <w:sz w:val="20"/>
+                <w:szCs w:val="20"/>
+                <w:lang w:eastAsia="en-US"/>
+              </w:rPr>
+            </w:pPr>
+            <w:r>
+              <w:rPr>
+                <w:rFonts w:ascii="Arial" w:eastAsiaTheme="minorHAnsi" w:hAnsi="Arial" w:cs="Arial"/>
+                <w:color w:val="000000"/>
+                <w:sz w:val="20"/>
+                <w:szCs w:val="20"/>
+                <w:lang w:eastAsia="en-US"/>
+              </w:rPr>
+              <w:t>Selecionar a opção "Meus chamados"</w:t>
+            </w:r>
+          </w:p>
+        </w:tc>
+        <w:tc>
+          <w:tcPr>
+            <w:tcW w:w="4322" w:type="dxa"/>
+          </w:tcPr>
+          <w:p>
+            <w:pPr>
+              <w:spacing w:after="200" w:line="276" w:lineRule="auto"/>
+              <w:rPr>
+                <w:rFonts w:ascii="Arial" w:hAnsi="Arial" w:cs="Arial"/>
+                <w:b/>
+              </w:rPr>
+            </w:pPr>
+          </w:p>
+        </w:tc>
+      </w:tr>
+      <w:tr>
+        <w:tc>
+          <w:tcPr>
+            <w:tcW w:w="4322" w:type="dxa"/>
+          </w:tcPr>
+          <w:p>
+            <w:pPr>
+              <w:spacing w:after="200" w:line="276" w:lineRule="auto"/>
+              <w:rPr>
+                <w:rFonts w:ascii="Arial" w:eastAsiaTheme="minorHAnsi" w:hAnsi="Arial" w:cs="Arial"/>
+                <w:color w:val="000000"/>
+                <w:sz w:val="20"/>
+                <w:szCs w:val="20"/>
+                <w:lang w:eastAsia="en-US"/>
+              </w:rPr>
+            </w:pPr>
+            <w:r>
+              <w:rPr>
+                <w:rFonts w:ascii="Arial" w:eastAsiaTheme="minorHAnsi" w:hAnsi="Arial" w:cs="Arial"/>
+                <w:color w:val="000000"/>
+                <w:sz w:val="20"/>
+                <w:szCs w:val="20"/>
+                <w:lang w:eastAsia="en-US"/>
+              </w:rPr>
+              <w:t>RESULTADO DO TESTE</w:t>
+            </w:r>
+          </w:p>
+        </w:tc>
+        <w:tc>
+          <w:tcPr>
+            <w:tcW w:w="4322" w:type="dxa"/>
+          </w:tcPr>
+          <w:p>
+            <w:pPr>
+              <w:spacing w:after="200" w:line="276" w:lineRule="auto"/>
+              <w:rPr>
+                <w:rFonts w:ascii="Arial" w:hAnsi="Arial" w:cs="Arial"/>
+                <w:b/>
+              </w:rPr>
+            </w:pPr>
+            <w:r>
+              <w:rPr>
+                <w:rFonts w:ascii="Arial" w:eastAsiaTheme="minorHAnsi" w:hAnsi="Arial" w:cs="Arial"/>
+                <w:color w:val="000000"/>
+                <w:sz w:val="20"/>
+                <w:szCs w:val="20"/>
+                <w:lang w:eastAsia="en-US"/>
+              </w:rPr>
+              <w:t>SUCESSO.</w:t>
+            </w:r>
+          </w:p>
+        </w:tc>
+      </w:tr>
+    </w:tbl>
+    <w:p>
+      <w:pPr>
+        <w:spacing w:after="200" w:line="276" w:lineRule="auto"/>
+        <w:rPr>
+          <w:rFonts w:ascii="Arial" w:hAnsi="Arial" w:cs="Arial"/>
+          <w:b/>
+        </w:rPr>
+      </w:pPr>
+    </w:p>
+    <w:tbl>
+      <w:tblPr>
+        <w:tblStyle w:val="Tabelacomgrade"/>
+        <w:tblW w:w="0" w:type="auto"/>
+        <w:tblLook w:val="04A0" w:firstRow="1" w:lastRow="0" w:firstColumn="1" w:lastColumn="0" w:noHBand="0" w:noVBand="1"/>
+      </w:tblPr>
+      <w:tblGrid>
+        <w:gridCol w:w="3934"/>
+        <w:gridCol w:w="4786"/>
+      </w:tblGrid>
+      <w:tr>
+        <w:tc>
+          <w:tcPr>
+            <w:tcW w:w="4322" w:type="dxa"/>
+          </w:tcPr>
+          <w:p>
+            <w:pPr>
+              <w:spacing w:after="200" w:line="276" w:lineRule="auto"/>
+              <w:rPr>
+                <w:rFonts w:ascii="Arial" w:hAnsi="Arial" w:cs="Arial"/>
+                <w:b/>
+              </w:rPr>
+            </w:pPr>
+            <w:r>
+              <w:rPr>
+                <w:rFonts w:ascii="Arial" w:eastAsiaTheme="minorHAnsi" w:hAnsi="Arial" w:cs="Arial"/>
+                <w:b/>
+                <w:bCs/>
+                <w:color w:val="000000"/>
+                <w:sz w:val="20"/>
+                <w:szCs w:val="20"/>
+                <w:lang w:eastAsia="en-US"/>
+              </w:rPr>
+              <w:t>ID</w:t>
+            </w:r>
+          </w:p>
+        </w:tc>
+        <w:tc>
+          <w:tcPr>
+            <w:tcW w:w="4322" w:type="dxa"/>
+          </w:tcPr>
+          <w:p>
+            <w:pPr>
+              <w:spacing w:after="200" w:line="276" w:lineRule="auto"/>
+              <w:rPr>
+                <w:rFonts w:ascii="Arial" w:hAnsi="Arial" w:cs="Arial"/>
+                <w:b/>
+              </w:rPr>
+            </w:pPr>
+            <w:r>
+              <w:rPr>
+                <w:rFonts w:ascii="Arial" w:eastAsiaTheme="minorHAnsi" w:hAnsi="Arial" w:cs="Arial"/>
+                <w:color w:val="000000"/>
+                <w:sz w:val="20"/>
+                <w:szCs w:val="20"/>
+                <w:lang w:eastAsia="en-US"/>
+              </w:rPr>
+              <w:t>CSU002_</w:t>
+            </w:r>
+            <w:proofErr w:type="gramStart"/>
+            <w:r>
+              <w:rPr>
+                <w:rFonts w:ascii="Arial" w:eastAsiaTheme="minorHAnsi" w:hAnsi="Arial" w:cs="Arial"/>
+                <w:color w:val="000000"/>
+                <w:sz w:val="20"/>
+                <w:szCs w:val="20"/>
+                <w:lang w:eastAsia="en-US"/>
+              </w:rPr>
+              <w:t>ConsultarChamadosUsuario_CT001FB01</w:t>
+            </w:r>
+            <w:proofErr w:type="gramEnd"/>
+          </w:p>
+        </w:tc>
+      </w:tr>
+      <w:tr>
+        <w:tc>
+          <w:tcPr>
+            <w:tcW w:w="4322" w:type="dxa"/>
+          </w:tcPr>
+          <w:p>
+            <w:pPr>
+              <w:spacing w:after="200" w:line="276" w:lineRule="auto"/>
+              <w:rPr>
+                <w:rFonts w:ascii="Arial" w:hAnsi="Arial" w:cs="Arial"/>
+                <w:b/>
+              </w:rPr>
+            </w:pPr>
+            <w:r>
+              <w:rPr>
+                <w:rFonts w:ascii="Arial" w:eastAsiaTheme="minorHAnsi" w:hAnsi="Arial" w:cs="Arial"/>
+                <w:b/>
+                <w:bCs/>
+                <w:color w:val="000000"/>
+                <w:sz w:val="20"/>
+                <w:szCs w:val="20"/>
+                <w:lang w:eastAsia="en-US"/>
+              </w:rPr>
+              <w:t>Objetivo</w:t>
+            </w:r>
+          </w:p>
+        </w:tc>
+        <w:tc>
+          <w:tcPr>
+            <w:tcW w:w="4322" w:type="dxa"/>
+          </w:tcPr>
+          <w:p>
+            <w:pPr>
+              <w:spacing w:after="200" w:line="276" w:lineRule="auto"/>
+              <w:rPr>
+                <w:rFonts w:ascii="Arial" w:hAnsi="Arial" w:cs="Arial"/>
+                <w:b/>
+              </w:rPr>
+            </w:pPr>
+            <w:r>
+              <w:rPr>
+                <w:rFonts w:ascii="Arial" w:eastAsiaTheme="minorHAnsi" w:hAnsi="Arial" w:cs="Arial"/>
+                <w:color w:val="000000"/>
+                <w:sz w:val="20"/>
+                <w:szCs w:val="20"/>
+                <w:lang w:eastAsia="en-US"/>
+              </w:rPr>
+              <w:t>Permitir ao usuário visualizar os chamados abertos por ele.</w:t>
+            </w:r>
+          </w:p>
+        </w:tc>
+      </w:tr>
+      <w:tr>
+        <w:tc>
+          <w:tcPr>
+            <w:tcW w:w="4322" w:type="dxa"/>
+          </w:tcPr>
+          <w:p>
+            <w:pPr>
+              <w:spacing w:after="200" w:line="276" w:lineRule="auto"/>
+              <w:rPr>
+                <w:rFonts w:ascii="Arial" w:hAnsi="Arial" w:cs="Arial"/>
+                <w:b/>
+              </w:rPr>
+            </w:pPr>
+            <w:r>
+              <w:rPr>
+                <w:rFonts w:ascii="Arial" w:eastAsiaTheme="minorHAnsi" w:hAnsi="Arial" w:cs="Arial"/>
+                <w:b/>
+                <w:bCs/>
+                <w:color w:val="000000"/>
+                <w:sz w:val="20"/>
+                <w:szCs w:val="20"/>
+                <w:lang w:eastAsia="en-US"/>
+              </w:rPr>
+              <w:t>Pré-Condição</w:t>
+            </w:r>
+          </w:p>
+        </w:tc>
+        <w:tc>
+          <w:tcPr>
+            <w:tcW w:w="4322" w:type="dxa"/>
+          </w:tcPr>
+          <w:p>
+            <w:pPr>
+              <w:spacing w:after="200" w:line="276" w:lineRule="auto"/>
+              <w:rPr>
+                <w:rFonts w:ascii="Arial" w:hAnsi="Arial" w:cs="Arial"/>
+                <w:b/>
+              </w:rPr>
+            </w:pPr>
+            <w:r>
+              <w:rPr>
+                <w:rFonts w:ascii="Arial" w:eastAsiaTheme="minorHAnsi" w:hAnsi="Arial" w:cs="Arial"/>
+                <w:color w:val="000000"/>
+                <w:sz w:val="20"/>
+                <w:szCs w:val="20"/>
+                <w:lang w:eastAsia="en-US"/>
+              </w:rPr>
+              <w:t>O usuário deve estar identificado pelo sistema.</w:t>
+            </w:r>
+          </w:p>
+        </w:tc>
+      </w:tr>
+      <w:tr>
+        <w:tc>
+          <w:tcPr>
+            <w:tcW w:w="4322" w:type="dxa"/>
+          </w:tcPr>
+          <w:p>
+            <w:pPr>
+              <w:spacing w:after="200" w:line="276" w:lineRule="auto"/>
+              <w:rPr>
+                <w:rFonts w:ascii="Arial" w:hAnsi="Arial" w:cs="Arial"/>
+                <w:b/>
+              </w:rPr>
+            </w:pPr>
+            <w:r>
+              <w:rPr>
+                <w:rFonts w:ascii="Arial" w:eastAsiaTheme="minorHAnsi" w:hAnsi="Arial" w:cs="Arial"/>
+                <w:b/>
+                <w:bCs/>
+                <w:color w:val="000000"/>
+                <w:sz w:val="20"/>
+                <w:szCs w:val="20"/>
+                <w:lang w:eastAsia="en-US"/>
+              </w:rPr>
+              <w:t>Data de realização</w:t>
+            </w:r>
+          </w:p>
+        </w:tc>
+        <w:tc>
+          <w:tcPr>
+            <w:tcW w:w="4322" w:type="dxa"/>
+          </w:tcPr>
+          <w:p>
+            <w:pPr>
+              <w:spacing w:after="200" w:line="276" w:lineRule="auto"/>
+              <w:rPr>
+                <w:rFonts w:ascii="Arial" w:hAnsi="Arial" w:cs="Arial"/>
+                <w:b/>
+              </w:rPr>
+            </w:pPr>
+            <w:r>
+              <w:rPr>
+                <w:rFonts w:ascii="Arial" w:eastAsiaTheme="minorHAnsi" w:hAnsi="Arial" w:cs="Arial"/>
+                <w:color w:val="000000"/>
+                <w:sz w:val="20"/>
+                <w:szCs w:val="20"/>
+                <w:lang w:eastAsia="en-US"/>
+              </w:rPr>
+              <w:t>19/05/2016</w:t>
+            </w:r>
+          </w:p>
+        </w:tc>
+      </w:tr>
+      <w:tr>
+        <w:tc>
+          <w:tcPr>
+            <w:tcW w:w="4322" w:type="dxa"/>
+          </w:tcPr>
+          <w:p>
+            <w:pPr>
+              <w:spacing w:after="200" w:line="276" w:lineRule="auto"/>
+              <w:rPr>
+                <w:rFonts w:ascii="Arial" w:hAnsi="Arial" w:cs="Arial"/>
+                <w:b/>
+              </w:rPr>
+            </w:pPr>
+            <w:r>
+              <w:rPr>
+                <w:rFonts w:ascii="Arial" w:eastAsiaTheme="minorHAnsi" w:hAnsi="Arial" w:cs="Arial"/>
+                <w:b/>
+                <w:bCs/>
+                <w:color w:val="000000"/>
+                <w:sz w:val="20"/>
+                <w:szCs w:val="20"/>
+                <w:lang w:eastAsia="en-US"/>
+              </w:rPr>
+              <w:t>Procedimentos</w:t>
+            </w:r>
+          </w:p>
+        </w:tc>
+        <w:tc>
+          <w:tcPr>
+            <w:tcW w:w="4322" w:type="dxa"/>
+          </w:tcPr>
+          <w:p>
+            <w:pPr>
+              <w:spacing w:after="200" w:line="276" w:lineRule="auto"/>
+              <w:rPr>
+                <w:rFonts w:ascii="Arial" w:hAnsi="Arial" w:cs="Arial"/>
+                <w:b/>
+              </w:rPr>
+            </w:pPr>
+            <w:r>
+              <w:rPr>
+                <w:rFonts w:ascii="Arial" w:eastAsiaTheme="minorHAnsi" w:hAnsi="Arial" w:cs="Arial"/>
+                <w:b/>
+                <w:bCs/>
+                <w:color w:val="000000"/>
+                <w:sz w:val="20"/>
+                <w:szCs w:val="20"/>
+                <w:lang w:eastAsia="en-US"/>
+              </w:rPr>
+              <w:t>Resultados esperados</w:t>
+            </w:r>
+          </w:p>
+        </w:tc>
+      </w:tr>
+      <w:tr>
+        <w:tc>
+          <w:tcPr>
+            <w:tcW w:w="4322" w:type="dxa"/>
+          </w:tcPr>
+          <w:p>
+            <w:pPr>
+              <w:spacing w:after="200" w:line="276" w:lineRule="auto"/>
+              <w:rPr>
+                <w:rFonts w:ascii="Arial" w:hAnsi="Arial" w:cs="Arial"/>
+                <w:b/>
+              </w:rPr>
+            </w:pPr>
+            <w:r>
+              <w:rPr>
+                <w:rFonts w:ascii="Arial" w:eastAsiaTheme="minorHAnsi" w:hAnsi="Arial" w:cs="Arial"/>
+                <w:color w:val="000000"/>
+                <w:sz w:val="20"/>
+                <w:szCs w:val="20"/>
+                <w:lang w:eastAsia="en-US"/>
+              </w:rPr>
+              <w:t xml:space="preserve">Selecionar o </w:t>
+            </w:r>
+            <w:proofErr w:type="gramStart"/>
+            <w:r>
+              <w:rPr>
+                <w:rFonts w:ascii="Arial" w:eastAsiaTheme="minorHAnsi" w:hAnsi="Arial" w:cs="Arial"/>
+                <w:color w:val="000000"/>
+                <w:sz w:val="20"/>
+                <w:szCs w:val="20"/>
+                <w:lang w:eastAsia="en-US"/>
+              </w:rPr>
+              <w:t>menu</w:t>
+            </w:r>
+            <w:proofErr w:type="gramEnd"/>
+            <w:r>
+              <w:rPr>
+                <w:rFonts w:ascii="Arial" w:eastAsiaTheme="minorHAnsi" w:hAnsi="Arial" w:cs="Arial"/>
+                <w:color w:val="000000"/>
+                <w:sz w:val="20"/>
+                <w:szCs w:val="20"/>
+                <w:lang w:eastAsia="en-US"/>
+              </w:rPr>
+              <w:t xml:space="preserve"> "Chamados"</w:t>
+            </w:r>
+          </w:p>
+        </w:tc>
+        <w:tc>
+          <w:tcPr>
+            <w:tcW w:w="4322" w:type="dxa"/>
+          </w:tcPr>
+          <w:p>
+            <w:pPr>
+              <w:spacing w:after="200" w:line="276" w:lineRule="auto"/>
+              <w:rPr>
+                <w:rFonts w:ascii="Arial" w:hAnsi="Arial" w:cs="Arial"/>
+                <w:b/>
+              </w:rPr>
+            </w:pPr>
+            <w:r>
+              <w:rPr>
+                <w:rFonts w:ascii="Arial" w:eastAsiaTheme="minorHAnsi" w:hAnsi="Arial" w:cs="Arial"/>
+                <w:color w:val="000000"/>
+                <w:sz w:val="20"/>
+                <w:szCs w:val="20"/>
+                <w:lang w:eastAsia="en-US"/>
+              </w:rPr>
+              <w:t>Exibe opções adicionais</w:t>
+            </w:r>
+          </w:p>
+        </w:tc>
+      </w:tr>
+      <w:tr>
+        <w:tc>
+          <w:tcPr>
+            <w:tcW w:w="4322" w:type="dxa"/>
+          </w:tcPr>
+          <w:p>
+            <w:pPr>
+              <w:spacing w:after="200" w:line="276" w:lineRule="auto"/>
+              <w:rPr>
+                <w:rFonts w:ascii="Arial" w:hAnsi="Arial" w:cs="Arial"/>
+                <w:b/>
+              </w:rPr>
+            </w:pPr>
+            <w:r>
+              <w:rPr>
+                <w:rFonts w:ascii="Arial" w:eastAsiaTheme="minorHAnsi" w:hAnsi="Arial" w:cs="Arial"/>
+                <w:color w:val="000000"/>
+                <w:sz w:val="20"/>
+                <w:szCs w:val="20"/>
+                <w:lang w:eastAsia="en-US"/>
+              </w:rPr>
+              <w:lastRenderedPageBreak/>
+              <w:t>Selecionar a opção "Meus chamados"</w:t>
+            </w:r>
+          </w:p>
+        </w:tc>
+        <w:tc>
+          <w:tcPr>
+            <w:tcW w:w="4322" w:type="dxa"/>
+          </w:tcPr>
+          <w:p>
+            <w:pPr>
+              <w:spacing w:after="200" w:line="276" w:lineRule="auto"/>
+              <w:rPr>
+                <w:rFonts w:ascii="Arial" w:hAnsi="Arial" w:cs="Arial"/>
+                <w:b/>
+              </w:rPr>
+            </w:pPr>
+            <w:r>
+              <w:rPr>
+                <w:rFonts w:ascii="Arial" w:eastAsiaTheme="minorHAnsi" w:hAnsi="Arial" w:cs="Arial"/>
+                <w:color w:val="000000"/>
+                <w:sz w:val="20"/>
+                <w:szCs w:val="20"/>
+                <w:lang w:eastAsia="en-US"/>
+              </w:rPr>
+              <w:t>Exibe tela com todos os chamados abertos pelo usuário</w:t>
+            </w:r>
+          </w:p>
+        </w:tc>
+      </w:tr>
+      <w:tr>
+        <w:tc>
+          <w:tcPr>
+            <w:tcW w:w="4322" w:type="dxa"/>
+          </w:tcPr>
+          <w:p>
+            <w:pPr>
+              <w:spacing w:after="200" w:line="276" w:lineRule="auto"/>
+              <w:rPr>
+                <w:rFonts w:ascii="Arial" w:eastAsiaTheme="minorHAnsi" w:hAnsi="Arial" w:cs="Arial"/>
+                <w:color w:val="000000"/>
+                <w:sz w:val="20"/>
+                <w:szCs w:val="20"/>
+                <w:lang w:eastAsia="en-US"/>
+              </w:rPr>
+            </w:pPr>
+            <w:r>
+              <w:rPr>
+                <w:rFonts w:ascii="Arial" w:eastAsiaTheme="minorHAnsi" w:hAnsi="Arial" w:cs="Arial"/>
+                <w:color w:val="000000"/>
+                <w:sz w:val="20"/>
+                <w:szCs w:val="20"/>
+                <w:lang w:eastAsia="en-US"/>
+              </w:rPr>
+              <w:t>Selecionar a opção "Meus chamados"</w:t>
+            </w:r>
+          </w:p>
+        </w:tc>
+        <w:tc>
+          <w:tcPr>
+            <w:tcW w:w="4322" w:type="dxa"/>
+          </w:tcPr>
+          <w:p>
+            <w:pPr>
+              <w:spacing w:after="200" w:line="276" w:lineRule="auto"/>
+              <w:rPr>
+                <w:rFonts w:ascii="Arial" w:hAnsi="Arial" w:cs="Arial"/>
+                <w:b/>
+              </w:rPr>
+            </w:pPr>
+          </w:p>
+        </w:tc>
+      </w:tr>
+      <w:tr>
+        <w:tc>
+          <w:tcPr>
+            <w:tcW w:w="4322" w:type="dxa"/>
+          </w:tcPr>
+          <w:p>
+            <w:pPr>
+              <w:spacing w:after="200" w:line="276" w:lineRule="auto"/>
+              <w:rPr>
+                <w:rFonts w:ascii="Arial" w:eastAsiaTheme="minorHAnsi" w:hAnsi="Arial" w:cs="Arial"/>
+                <w:color w:val="000000"/>
+                <w:sz w:val="20"/>
+                <w:szCs w:val="20"/>
+                <w:lang w:eastAsia="en-US"/>
+              </w:rPr>
+            </w:pPr>
+            <w:r>
+              <w:rPr>
+                <w:rFonts w:ascii="Arial" w:eastAsiaTheme="minorHAnsi" w:hAnsi="Arial" w:cs="Arial"/>
+                <w:color w:val="000000"/>
+                <w:sz w:val="20"/>
+                <w:szCs w:val="20"/>
+                <w:lang w:eastAsia="en-US"/>
+              </w:rPr>
+              <w:t>RESULTADO DO TESTE</w:t>
+            </w:r>
+          </w:p>
+        </w:tc>
+        <w:tc>
+          <w:tcPr>
+            <w:tcW w:w="4322" w:type="dxa"/>
+          </w:tcPr>
+          <w:p>
+            <w:pPr>
+              <w:spacing w:after="200" w:line="276" w:lineRule="auto"/>
+              <w:rPr>
+                <w:rFonts w:ascii="Arial" w:hAnsi="Arial" w:cs="Arial"/>
+                <w:b/>
+              </w:rPr>
+            </w:pPr>
+            <w:r>
+              <w:rPr>
+                <w:rFonts w:ascii="Arial" w:eastAsiaTheme="minorHAnsi" w:hAnsi="Arial" w:cs="Arial"/>
+                <w:color w:val="000000"/>
+                <w:sz w:val="20"/>
+                <w:szCs w:val="20"/>
+                <w:lang w:eastAsia="en-US"/>
+              </w:rPr>
+              <w:t>SUCESSO.</w:t>
+            </w:r>
+          </w:p>
+        </w:tc>
+      </w:tr>
+    </w:tbl>
+    <w:p>
+      <w:pPr>
+        <w:spacing w:after="200" w:line="276" w:lineRule="auto"/>
+        <w:rPr>
+          <w:rFonts w:ascii="Arial" w:hAnsi="Arial" w:cs="Arial"/>
+          <w:b/>
+        </w:rPr>
+      </w:pPr>
+    </w:p>
+    <w:tbl>
+      <w:tblPr>
+        <w:tblStyle w:val="Tabelacomgrade"/>
+        <w:tblW w:w="0" w:type="auto"/>
+        <w:tblLook w:val="04A0" w:firstRow="1" w:lastRow="0" w:firstColumn="1" w:lastColumn="0" w:noHBand="0" w:noVBand="1"/>
+      </w:tblPr>
+      <w:tblGrid>
+        <w:gridCol w:w="3934"/>
+        <w:gridCol w:w="4786"/>
+      </w:tblGrid>
+      <w:tr>
+        <w:tc>
+          <w:tcPr>
+            <w:tcW w:w="4322" w:type="dxa"/>
+          </w:tcPr>
+          <w:p>
+            <w:pPr>
+              <w:spacing w:after="200" w:line="276" w:lineRule="auto"/>
+              <w:rPr>
+                <w:rFonts w:ascii="Arial" w:hAnsi="Arial" w:cs="Arial"/>
+                <w:b/>
+              </w:rPr>
+            </w:pPr>
+            <w:r>
+              <w:rPr>
+                <w:rFonts w:ascii="Arial" w:eastAsiaTheme="minorHAnsi" w:hAnsi="Arial" w:cs="Arial"/>
+                <w:b/>
+                <w:bCs/>
+                <w:color w:val="000000"/>
+                <w:sz w:val="20"/>
+                <w:szCs w:val="20"/>
+                <w:lang w:eastAsia="en-US"/>
+              </w:rPr>
+              <w:t>ID</w:t>
+            </w:r>
+          </w:p>
+        </w:tc>
+        <w:tc>
+          <w:tcPr>
+            <w:tcW w:w="4322" w:type="dxa"/>
+          </w:tcPr>
+          <w:p>
+            <w:pPr>
+              <w:spacing w:after="200" w:line="276" w:lineRule="auto"/>
+              <w:rPr>
+                <w:rFonts w:ascii="Arial" w:hAnsi="Arial" w:cs="Arial"/>
+                <w:b/>
+              </w:rPr>
+            </w:pPr>
+            <w:r>
+              <w:rPr>
+                <w:rFonts w:ascii="Arial" w:eastAsiaTheme="minorHAnsi" w:hAnsi="Arial" w:cs="Arial"/>
+                <w:color w:val="000000"/>
+                <w:sz w:val="20"/>
+                <w:szCs w:val="20"/>
+                <w:lang w:eastAsia="en-US"/>
+              </w:rPr>
+              <w:t>CSU002_</w:t>
+            </w:r>
+            <w:proofErr w:type="gramStart"/>
+            <w:r>
+              <w:rPr>
+                <w:rFonts w:ascii="Arial" w:eastAsiaTheme="minorHAnsi" w:hAnsi="Arial" w:cs="Arial"/>
+                <w:color w:val="000000"/>
+                <w:sz w:val="20"/>
+                <w:szCs w:val="20"/>
+                <w:lang w:eastAsia="en-US"/>
+              </w:rPr>
+              <w:t>ConsultarChamadosUsuario_CT001FB01</w:t>
+            </w:r>
+            <w:proofErr w:type="gramEnd"/>
+          </w:p>
+        </w:tc>
+      </w:tr>
+      <w:tr>
+        <w:tc>
+          <w:tcPr>
+            <w:tcW w:w="4322" w:type="dxa"/>
+          </w:tcPr>
+          <w:p>
+            <w:pPr>
+              <w:spacing w:after="200" w:line="276" w:lineRule="auto"/>
+              <w:rPr>
+                <w:rFonts w:ascii="Arial" w:hAnsi="Arial" w:cs="Arial"/>
+                <w:b/>
+              </w:rPr>
+            </w:pPr>
+            <w:r>
+              <w:rPr>
+                <w:rFonts w:ascii="Arial" w:eastAsiaTheme="minorHAnsi" w:hAnsi="Arial" w:cs="Arial"/>
+                <w:b/>
+                <w:bCs/>
+                <w:color w:val="000000"/>
+                <w:sz w:val="20"/>
+                <w:szCs w:val="20"/>
+                <w:lang w:eastAsia="en-US"/>
+              </w:rPr>
+              <w:t>Objetivo</w:t>
+            </w:r>
+          </w:p>
+        </w:tc>
+        <w:tc>
+          <w:tcPr>
+            <w:tcW w:w="4322" w:type="dxa"/>
+          </w:tcPr>
+          <w:p>
+            <w:pPr>
+              <w:spacing w:after="200" w:line="276" w:lineRule="auto"/>
+              <w:rPr>
+                <w:rFonts w:ascii="Arial" w:hAnsi="Arial" w:cs="Arial"/>
+                <w:b/>
+              </w:rPr>
+            </w:pPr>
+            <w:r>
+              <w:rPr>
+                <w:rFonts w:ascii="Arial" w:eastAsiaTheme="minorHAnsi" w:hAnsi="Arial" w:cs="Arial"/>
+                <w:color w:val="000000"/>
+                <w:sz w:val="20"/>
+                <w:szCs w:val="20"/>
+                <w:lang w:eastAsia="en-US"/>
+              </w:rPr>
+              <w:t>Permitir ao usuário visualizar os chamados abertos por ele.</w:t>
+            </w:r>
+          </w:p>
+        </w:tc>
+      </w:tr>
+      <w:tr>
+        <w:tc>
+          <w:tcPr>
+            <w:tcW w:w="4322" w:type="dxa"/>
+          </w:tcPr>
+          <w:p>
+            <w:pPr>
+              <w:spacing w:after="200" w:line="276" w:lineRule="auto"/>
+              <w:rPr>
+                <w:rFonts w:ascii="Arial" w:hAnsi="Arial" w:cs="Arial"/>
+                <w:b/>
+              </w:rPr>
+            </w:pPr>
+            <w:r>
+              <w:rPr>
+                <w:rFonts w:ascii="Arial" w:eastAsiaTheme="minorHAnsi" w:hAnsi="Arial" w:cs="Arial"/>
+                <w:b/>
+                <w:bCs/>
+                <w:color w:val="000000"/>
+                <w:sz w:val="20"/>
+                <w:szCs w:val="20"/>
+                <w:lang w:eastAsia="en-US"/>
+              </w:rPr>
+              <w:t>Pré-Condição</w:t>
+            </w:r>
+          </w:p>
+        </w:tc>
+        <w:tc>
+          <w:tcPr>
+            <w:tcW w:w="4322" w:type="dxa"/>
+          </w:tcPr>
+          <w:p>
+            <w:pPr>
+              <w:spacing w:after="200" w:line="276" w:lineRule="auto"/>
+              <w:rPr>
+                <w:rFonts w:ascii="Arial" w:hAnsi="Arial" w:cs="Arial"/>
+                <w:b/>
+              </w:rPr>
+            </w:pPr>
+            <w:r>
+              <w:rPr>
+                <w:rFonts w:ascii="Arial" w:eastAsiaTheme="minorHAnsi" w:hAnsi="Arial" w:cs="Arial"/>
+                <w:color w:val="000000"/>
+                <w:sz w:val="20"/>
+                <w:szCs w:val="20"/>
+                <w:lang w:eastAsia="en-US"/>
+              </w:rPr>
+              <w:t>O usuário deve estar identificado pelo sistema.</w:t>
+            </w:r>
+          </w:p>
+        </w:tc>
+      </w:tr>
+      <w:tr>
+        <w:tc>
+          <w:tcPr>
+            <w:tcW w:w="4322" w:type="dxa"/>
+          </w:tcPr>
+          <w:p>
+            <w:pPr>
+              <w:spacing w:after="200" w:line="276" w:lineRule="auto"/>
+              <w:rPr>
+                <w:rFonts w:ascii="Arial" w:hAnsi="Arial" w:cs="Arial"/>
+                <w:b/>
+              </w:rPr>
+            </w:pPr>
+            <w:r>
+              <w:rPr>
+                <w:rFonts w:ascii="Arial" w:eastAsiaTheme="minorHAnsi" w:hAnsi="Arial" w:cs="Arial"/>
+                <w:b/>
+                <w:bCs/>
+                <w:color w:val="000000"/>
+                <w:sz w:val="20"/>
+                <w:szCs w:val="20"/>
+                <w:lang w:eastAsia="en-US"/>
+              </w:rPr>
+              <w:t>Data de realização</w:t>
+            </w:r>
+          </w:p>
+        </w:tc>
+        <w:tc>
+          <w:tcPr>
+            <w:tcW w:w="4322" w:type="dxa"/>
+          </w:tcPr>
+          <w:p>
+            <w:pPr>
+              <w:spacing w:after="200" w:line="276" w:lineRule="auto"/>
+              <w:rPr>
+                <w:rFonts w:ascii="Arial" w:hAnsi="Arial" w:cs="Arial"/>
+                <w:b/>
+              </w:rPr>
+            </w:pPr>
+            <w:r>
+              <w:rPr>
+                <w:rFonts w:ascii="Arial" w:eastAsiaTheme="minorHAnsi" w:hAnsi="Arial" w:cs="Arial"/>
+                <w:color w:val="000000"/>
+                <w:sz w:val="20"/>
+                <w:szCs w:val="20"/>
+                <w:lang w:eastAsia="en-US"/>
+              </w:rPr>
+              <w:t>19/05/2016</w:t>
+            </w:r>
+          </w:p>
+        </w:tc>
+      </w:tr>
+      <w:tr>
+        <w:tc>
+          <w:tcPr>
+            <w:tcW w:w="4322" w:type="dxa"/>
+          </w:tcPr>
+          <w:p>
+            <w:pPr>
+              <w:spacing w:after="200" w:line="276" w:lineRule="auto"/>
+              <w:rPr>
+                <w:rFonts w:ascii="Arial" w:hAnsi="Arial" w:cs="Arial"/>
+                <w:b/>
+              </w:rPr>
+            </w:pPr>
+            <w:r>
+              <w:rPr>
+                <w:rFonts w:ascii="Arial" w:eastAsiaTheme="minorHAnsi" w:hAnsi="Arial" w:cs="Arial"/>
+                <w:b/>
+                <w:bCs/>
+                <w:color w:val="000000"/>
+                <w:sz w:val="20"/>
+                <w:szCs w:val="20"/>
+                <w:lang w:eastAsia="en-US"/>
+              </w:rPr>
+              <w:t>Procedimentos</w:t>
+            </w:r>
+          </w:p>
+        </w:tc>
+        <w:tc>
+          <w:tcPr>
+            <w:tcW w:w="4322" w:type="dxa"/>
+          </w:tcPr>
+          <w:p>
+            <w:pPr>
+              <w:spacing w:after="200" w:line="276" w:lineRule="auto"/>
+              <w:rPr>
+                <w:rFonts w:ascii="Arial" w:hAnsi="Arial" w:cs="Arial"/>
+                <w:b/>
+              </w:rPr>
+            </w:pPr>
+            <w:r>
+              <w:rPr>
+                <w:rFonts w:ascii="Arial" w:eastAsiaTheme="minorHAnsi" w:hAnsi="Arial" w:cs="Arial"/>
+                <w:b/>
+                <w:bCs/>
+                <w:color w:val="000000"/>
+                <w:sz w:val="20"/>
+                <w:szCs w:val="20"/>
+                <w:lang w:eastAsia="en-US"/>
+              </w:rPr>
+              <w:t>Resultados esperados</w:t>
+            </w:r>
+          </w:p>
+        </w:tc>
+      </w:tr>
+      <w:tr>
+        <w:tc>
+          <w:tcPr>
+            <w:tcW w:w="4322" w:type="dxa"/>
+          </w:tcPr>
+          <w:p>
+            <w:pPr>
+              <w:spacing w:after="200" w:line="276" w:lineRule="auto"/>
+              <w:rPr>
+                <w:rFonts w:ascii="Arial" w:hAnsi="Arial" w:cs="Arial"/>
+                <w:b/>
+              </w:rPr>
+            </w:pPr>
+            <w:r>
+              <w:rPr>
+                <w:rFonts w:ascii="Arial" w:eastAsiaTheme="minorHAnsi" w:hAnsi="Arial" w:cs="Arial"/>
+                <w:color w:val="000000"/>
+                <w:sz w:val="20"/>
+                <w:szCs w:val="20"/>
+                <w:lang w:eastAsia="en-US"/>
+              </w:rPr>
+              <w:t xml:space="preserve">Selecionar o </w:t>
+            </w:r>
+            <w:proofErr w:type="gramStart"/>
+            <w:r>
+              <w:rPr>
+                <w:rFonts w:ascii="Arial" w:eastAsiaTheme="minorHAnsi" w:hAnsi="Arial" w:cs="Arial"/>
+                <w:color w:val="000000"/>
+                <w:sz w:val="20"/>
+                <w:szCs w:val="20"/>
+                <w:lang w:eastAsia="en-US"/>
+              </w:rPr>
+              <w:t>menu</w:t>
+            </w:r>
+            <w:proofErr w:type="gramEnd"/>
+            <w:r>
+              <w:rPr>
+                <w:rFonts w:ascii="Arial" w:eastAsiaTheme="minorHAnsi" w:hAnsi="Arial" w:cs="Arial"/>
+                <w:color w:val="000000"/>
+                <w:sz w:val="20"/>
+                <w:szCs w:val="20"/>
+                <w:lang w:eastAsia="en-US"/>
+              </w:rPr>
+              <w:t xml:space="preserve"> "Chamados"</w:t>
+            </w:r>
+          </w:p>
+        </w:tc>
+        <w:tc>
+          <w:tcPr>
+            <w:tcW w:w="4322" w:type="dxa"/>
+          </w:tcPr>
+          <w:p>
+            <w:pPr>
+              <w:spacing w:after="200" w:line="276" w:lineRule="auto"/>
+              <w:rPr>
+                <w:rFonts w:ascii="Arial" w:hAnsi="Arial" w:cs="Arial"/>
+                <w:b/>
+              </w:rPr>
+            </w:pPr>
+            <w:r>
+              <w:rPr>
+                <w:rFonts w:ascii="Arial" w:eastAsiaTheme="minorHAnsi" w:hAnsi="Arial" w:cs="Arial"/>
+                <w:color w:val="000000"/>
+                <w:sz w:val="20"/>
+                <w:szCs w:val="20"/>
+                <w:lang w:eastAsia="en-US"/>
+              </w:rPr>
+              <w:t>Exibe opções adicionais</w:t>
+            </w:r>
+          </w:p>
+        </w:tc>
+      </w:tr>
+      <w:tr>
+        <w:tc>
+          <w:tcPr>
+            <w:tcW w:w="4322" w:type="dxa"/>
+          </w:tcPr>
+          <w:p>
+            <w:pPr>
+              <w:spacing w:after="200" w:line="276" w:lineRule="auto"/>
+              <w:rPr>
+                <w:rFonts w:ascii="Arial" w:hAnsi="Arial" w:cs="Arial"/>
+                <w:b/>
+              </w:rPr>
+            </w:pPr>
+            <w:r>
+              <w:rPr>
+                <w:rFonts w:ascii="Arial" w:eastAsiaTheme="minorHAnsi" w:hAnsi="Arial" w:cs="Arial"/>
+                <w:color w:val="000000"/>
+                <w:sz w:val="20"/>
+                <w:szCs w:val="20"/>
+                <w:lang w:eastAsia="en-US"/>
+              </w:rPr>
+              <w:t>Selecionar a opção "Meus chamados"</w:t>
+            </w:r>
+          </w:p>
+        </w:tc>
+        <w:tc>
+          <w:tcPr>
+            <w:tcW w:w="4322" w:type="dxa"/>
+          </w:tcPr>
+          <w:p>
+            <w:pPr>
+              <w:spacing w:after="200" w:line="276" w:lineRule="auto"/>
+              <w:rPr>
+                <w:rFonts w:ascii="Arial" w:hAnsi="Arial" w:cs="Arial"/>
+                <w:b/>
+              </w:rPr>
+            </w:pPr>
+            <w:r>
+              <w:rPr>
+                <w:rFonts w:ascii="Arial" w:eastAsiaTheme="minorHAnsi" w:hAnsi="Arial" w:cs="Arial"/>
+                <w:color w:val="000000"/>
+                <w:sz w:val="20"/>
+                <w:szCs w:val="20"/>
+                <w:lang w:eastAsia="en-US"/>
+              </w:rPr>
+              <w:t>Exibe tela com todos os chamados abertos pelo usuário</w:t>
+            </w:r>
+          </w:p>
+        </w:tc>
+      </w:tr>
+      <w:tr>
+        <w:tc>
+          <w:tcPr>
+            <w:tcW w:w="4322" w:type="dxa"/>
+          </w:tcPr>
+          <w:p>
+            <w:pPr>
+              <w:spacing w:after="200" w:line="276" w:lineRule="auto"/>
+              <w:rPr>
+                <w:rFonts w:ascii="Arial" w:eastAsiaTheme="minorHAnsi" w:hAnsi="Arial" w:cs="Arial"/>
+                <w:color w:val="000000"/>
+                <w:sz w:val="20"/>
+                <w:szCs w:val="20"/>
+                <w:lang w:eastAsia="en-US"/>
+              </w:rPr>
+            </w:pPr>
+            <w:r>
+              <w:rPr>
+                <w:rFonts w:ascii="Arial" w:eastAsiaTheme="minorHAnsi" w:hAnsi="Arial" w:cs="Arial"/>
+                <w:color w:val="000000"/>
+                <w:sz w:val="20"/>
+                <w:szCs w:val="20"/>
+                <w:lang w:eastAsia="en-US"/>
+              </w:rPr>
+              <w:t>Selecionar a opção "Meus chamados"</w:t>
+            </w:r>
+          </w:p>
+        </w:tc>
+        <w:tc>
+          <w:tcPr>
+            <w:tcW w:w="4322" w:type="dxa"/>
+          </w:tcPr>
+          <w:p>
+            <w:pPr>
+              <w:spacing w:after="200" w:line="276" w:lineRule="auto"/>
+              <w:rPr>
+                <w:rFonts w:ascii="Arial" w:hAnsi="Arial" w:cs="Arial"/>
+                <w:b/>
+              </w:rPr>
+            </w:pPr>
+          </w:p>
+        </w:tc>
+      </w:tr>
+      <w:tr>
+        <w:tc>
+          <w:tcPr>
+            <w:tcW w:w="4322" w:type="dxa"/>
+          </w:tcPr>
+          <w:p>
+            <w:pPr>
+              <w:spacing w:after="200" w:line="276" w:lineRule="auto"/>
+              <w:rPr>
+                <w:rFonts w:ascii="Arial" w:eastAsiaTheme="minorHAnsi" w:hAnsi="Arial" w:cs="Arial"/>
+                <w:color w:val="000000"/>
+                <w:sz w:val="20"/>
+                <w:szCs w:val="20"/>
+                <w:lang w:eastAsia="en-US"/>
+              </w:rPr>
+            </w:pPr>
+            <w:r>
+              <w:rPr>
+                <w:rFonts w:ascii="Arial" w:eastAsiaTheme="minorHAnsi" w:hAnsi="Arial" w:cs="Arial"/>
+                <w:color w:val="000000"/>
+                <w:sz w:val="20"/>
+                <w:szCs w:val="20"/>
+                <w:lang w:eastAsia="en-US"/>
+              </w:rPr>
+              <w:t>RESULTADO DO TESTE</w:t>
+            </w:r>
+          </w:p>
+        </w:tc>
+        <w:tc>
+          <w:tcPr>
+            <w:tcW w:w="4322" w:type="dxa"/>
+          </w:tcPr>
+          <w:p>
+            <w:pPr>
+              <w:spacing w:after="200" w:line="276" w:lineRule="auto"/>
+              <w:rPr>
+                <w:rFonts w:ascii="Arial" w:hAnsi="Arial" w:cs="Arial"/>
+                <w:b/>
+              </w:rPr>
+            </w:pPr>
+            <w:r>
+              <w:rPr>
+                <w:rFonts w:ascii="Arial" w:eastAsiaTheme="minorHAnsi" w:hAnsi="Arial" w:cs="Arial"/>
+                <w:color w:val="000000"/>
+                <w:sz w:val="20"/>
+                <w:szCs w:val="20"/>
+                <w:lang w:eastAsia="en-US"/>
+              </w:rPr>
+              <w:t>SUCESSO.</w:t>
+            </w:r>
+          </w:p>
+        </w:tc>
+      </w:tr>
+    </w:tbl>
+    <w:p>
+      <w:pPr>
+        <w:spacing w:after="200" w:line="276" w:lineRule="auto"/>
+        <w:rPr>
+          <w:rFonts w:ascii="Arial" w:hAnsi="Arial" w:cs="Arial"/>
+          <w:b/>
+        </w:rPr>
+      </w:pPr>
+      <w:bookmarkStart w:id="12" w:name="_GoBack"/>
+      <w:bookmarkEnd w:id="12"/>
     </w:p>
     <w:sectPr>
       <w:headerReference w:type="default" r:id="rId30"/>
@@ -30425,6 +34714,36 @@
       <w:lang w:val="x-none" w:eastAsia="ar-SA"/>
     </w:rPr>
   </w:style>
+  <w:style w:type="paragraph" w:customStyle="1" w:styleId="Default">
+    <w:name w:val="Default"/>
+    <w:rsid w:val="001C29D7"/>
+    <w:pPr>
+      <w:autoSpaceDE w:val="0"/>
+      <w:autoSpaceDN w:val="0"/>
+      <w:adjustRightInd w:val="0"/>
+      <w:spacing w:after="0" w:line="240" w:lineRule="auto"/>
+    </w:pPr>
+    <w:rPr>
+      <w:rFonts w:ascii="Arial" w:hAnsi="Arial" w:cs="Arial"/>
+      <w:color w:val="000000"/>
+      <w:sz w:val="24"/>
+      <w:szCs w:val="24"/>
+    </w:rPr>
+  </w:style>
+  <w:style w:type="paragraph" w:customStyle="1" w:styleId="P1">
+    <w:name w:val="P1"/>
+    <w:basedOn w:val="Normal"/>
+    <w:rsid w:val="007F6987"/>
+    <w:pPr>
+      <w:spacing w:before="120"/>
+      <w:ind w:left="720"/>
+      <w:jc w:val="both"/>
+    </w:pPr>
+    <w:rPr>
+      <w:sz w:val="20"/>
+      <w:szCs w:val="20"/>
+    </w:rPr>
+  </w:style>
 </w:styles>
 </file>
 
@@ -31092,6 +35411,36 @@
       <w:lang w:val="x-none" w:eastAsia="ar-SA"/>
     </w:rPr>
   </w:style>
+  <w:style w:type="paragraph" w:customStyle="1" w:styleId="Default">
+    <w:name w:val="Default"/>
+    <w:rsid w:val="001C29D7"/>
+    <w:pPr>
+      <w:autoSpaceDE w:val="0"/>
+      <w:autoSpaceDN w:val="0"/>
+      <w:adjustRightInd w:val="0"/>
+      <w:spacing w:after="0" w:line="240" w:lineRule="auto"/>
+    </w:pPr>
+    <w:rPr>
+      <w:rFonts w:ascii="Arial" w:hAnsi="Arial" w:cs="Arial"/>
+      <w:color w:val="000000"/>
+      <w:sz w:val="24"/>
+      <w:szCs w:val="24"/>
+    </w:rPr>
+  </w:style>
+  <w:style w:type="paragraph" w:customStyle="1" w:styleId="P1">
+    <w:name w:val="P1"/>
+    <w:basedOn w:val="Normal"/>
+    <w:rsid w:val="007F6987"/>
+    <w:pPr>
+      <w:spacing w:before="120"/>
+      <w:ind w:left="720"/>
+      <w:jc w:val="both"/>
+    </w:pPr>
+    <w:rPr>
+      <w:sz w:val="20"/>
+      <w:szCs w:val="20"/>
+    </w:rPr>
+  </w:style>
 </w:styles>
 </file>
 
@@ -31899,7 +36248,7 @@
 </file>
 
 <file path=customXml/itemProps1.xml><?xml version="1.0" encoding="utf-8"?>
-<ds:datastoreItem xmlns:ds="http://schemas.openxmlformats.org/officeDocument/2006/customXml" ds:itemID="{3C4B1479-5FBC-48BE-8602-3DBC3E9B15BE}">
+<ds:datastoreItem xmlns:ds="http://schemas.openxmlformats.org/officeDocument/2006/customXml" ds:itemID="{EDAB3E05-8902-4E02-9B71-203BBBAD38C4}">
   <ds:schemaRefs>
     <ds:schemaRef ds:uri="http://schemas.openxmlformats.org/officeDocument/2006/bibliography"/>
   </ds:schemaRefs>

</xml_diff>